<commit_message>
Fixes on final exam
</commit_message>
<xml_diff>
--- a/Courses/Software-Sciences/Module-2-DS-and-Algo/17-Final-Exam/17-Final-Exam.docx
+++ b/Courses/Software-Sciences/Module-2-DS-and-Algo/17-Final-Exam/17-Final-Exam.docx
@@ -4,7 +4,7 @@
   <w:body>
     <w:p>
       <w:pPr>
-        <w:pStyle w:val="1"/>
+        <w:pStyle w:val="Heading1"/>
         <w:jc w:val="center"/>
         <w:rPr>
           <w:lang w:val="bg-BG"/>
@@ -34,7 +34,7 @@
       <w:hyperlink r:id="rId8" w:history="1">
         <w:r>
           <w:rPr>
-            <w:rStyle w:val="a9"/>
+            <w:rStyle w:val="Hyperlink"/>
           </w:rPr>
           <w:t>https://judge.softuni.org/Contests/4341/17-Final-Exam</w:t>
         </w:r>
@@ -45,7 +45,7 @@
     </w:p>
     <w:p>
       <w:pPr>
-        <w:pStyle w:val="2"/>
+        <w:pStyle w:val="Heading2"/>
       </w:pPr>
       <w:r>
         <w:t>Vacc</w:t>
@@ -55,50 +55,142 @@
       </w:r>
     </w:p>
     <w:p>
-      <w:r>
-        <w:t xml:space="preserve">Всички говорят за ваксини и зелени </w:t>
-      </w:r>
-      <w:r>
-        <w:rPr>
+      <w:pPr>
+        <w:rPr>
+          <w:i/>
+          <w:iCs/>
+          <w:lang w:val="bg-BG"/>
+        </w:rPr>
+      </w:pPr>
+      <w:r>
+        <w:rPr>
+          <w:i/>
+          <w:iCs/>
+          <w:lang w:val="bg-BG"/>
+        </w:rPr>
+        <w:t xml:space="preserve">По време на </w:t>
+      </w:r>
+      <w:r>
+        <w:rPr>
+          <w:i/>
+          <w:iCs/>
+        </w:rPr>
+        <w:t>COVID</w:t>
+      </w:r>
+      <w:r>
+        <w:rPr>
+          <w:i/>
+          <w:iCs/>
+          <w:lang w:val="bg-BG"/>
+        </w:rPr>
+        <w:t>-19 кризата беше актуална темата</w:t>
+      </w:r>
+      <w:r>
+        <w:rPr>
+          <w:i/>
+          <w:iCs/>
+          <w:lang w:val="bg-BG"/>
+        </w:rPr>
+        <w:t xml:space="preserve"> за ваксини и зелени </w:t>
+      </w:r>
+      <w:r>
+        <w:rPr>
+          <w:i/>
+          <w:iCs/>
           <w:lang w:val="bg-BG"/>
         </w:rPr>
         <w:t>сертификати</w:t>
       </w:r>
       <w:r>
-        <w:t xml:space="preserve">. Също така, както можете да предположите, системите, управляващи личните лекари и техните пациенти, са морално остарели. Сега вашата задача е да внедрите нова и свежа </w:t>
-      </w:r>
-      <w:r>
-        <w:rPr>
+        <w:rPr>
+          <w:i/>
+          <w:iCs/>
+          <w:lang w:val="bg-BG"/>
+        </w:rPr>
+        <w:t xml:space="preserve">. Също така, както можете да предположите, системите, </w:t>
+      </w:r>
+      <w:r>
+        <w:rPr>
+          <w:i/>
+          <w:iCs/>
+          <w:lang w:val="bg-BG"/>
+        </w:rPr>
+        <w:t>използвани от</w:t>
+      </w:r>
+      <w:r>
+        <w:rPr>
+          <w:i/>
+          <w:iCs/>
+          <w:lang w:val="bg-BG"/>
+        </w:rPr>
+        <w:t xml:space="preserve"> личните лекари и техните пациенти, са остарели. Сега вашата задача е да внедрите нова </w:t>
+      </w:r>
+      <w:r>
+        <w:rPr>
+          <w:i/>
+          <w:iCs/>
           <w:lang w:val="bg-BG"/>
         </w:rPr>
         <w:t>система</w:t>
       </w:r>
       <w:r>
+        <w:rPr>
+          <w:i/>
+          <w:iCs/>
+          <w:lang w:val="bg-BG"/>
+        </w:rPr>
         <w:t>.</w:t>
       </w:r>
     </w:p>
     <w:p>
-      <w:r>
+      <w:pPr>
+        <w:spacing w:before="300"/>
+        <w:rPr>
+          <w:lang w:val="bg-BG"/>
+        </w:rPr>
+      </w:pPr>
+      <w:r>
+        <w:rPr>
+          <w:lang w:val="bg-BG"/>
+        </w:rPr>
         <w:t xml:space="preserve">Даден ви е скелет с клас </w:t>
       </w:r>
       <w:r>
         <w:rPr>
-          <w:b/>
-          <w:bCs/>
-        </w:rPr>
-        <w:t>"VaccOps"</w:t>
-      </w:r>
-      <w:r>
+          <w:rFonts w:ascii="Consolas" w:hAnsi="Consolas" w:cs="Consolas"/>
+          <w:b/>
+          <w:bCs/>
+          <w:lang w:val="bg-BG"/>
+        </w:rPr>
+        <w:t>VaccOps</w:t>
+      </w:r>
+      <w:r>
+        <w:rPr>
+          <w:lang w:val="bg-BG"/>
+        </w:rPr>
         <w:t xml:space="preserve">, който имплементира интерфейса </w:t>
       </w:r>
       <w:r>
         <w:rPr>
-          <w:b/>
-          <w:bCs/>
-        </w:rPr>
-        <w:t>"IVaccOps".</w:t>
-      </w:r>
-      <w:r>
+          <w:rFonts w:ascii="Consolas" w:hAnsi="Consolas" w:cs="Consolas"/>
+          <w:b/>
+          <w:bCs/>
+          <w:lang w:val="bg-BG"/>
+        </w:rPr>
+        <w:t>IVaccOps</w:t>
+      </w:r>
+      <w:r>
+        <w:rPr>
+          <w:b/>
+          <w:bCs/>
+          <w:lang w:val="bg-BG"/>
+        </w:rPr>
+        <w:t>.</w:t>
+      </w:r>
+      <w:r>
+        <w:rPr>
+          <w:lang w:val="bg-BG"/>
+        </w:rPr>
         <w:t xml:space="preserve"> Клас</w:t>
       </w:r>
       <w:r>
@@ -108,61 +200,83 @@
         <w:t>ът</w:t>
       </w:r>
       <w:r>
+        <w:rPr>
+          <w:lang w:val="bg-BG"/>
+        </w:rPr>
         <w:t xml:space="preserve"> </w:t>
       </w:r>
       <w:r>
         <w:rPr>
-          <w:b/>
-          <w:bCs/>
-        </w:rPr>
-        <w:t>"VaccOps"</w:t>
-      </w:r>
-      <w:r>
+          <w:rFonts w:ascii="Consolas" w:hAnsi="Consolas" w:cs="Consolas"/>
+          <w:b/>
+          <w:bCs/>
+          <w:lang w:val="bg-BG"/>
+        </w:rPr>
+        <w:t>VaccOps</w:t>
+      </w:r>
+      <w:r>
+        <w:rPr>
+          <w:lang w:val="bg-BG"/>
+        </w:rPr>
         <w:t xml:space="preserve"> работи с обектите </w:t>
       </w:r>
       <w:r>
         <w:rPr>
-          <w:b/>
-          <w:bCs/>
-        </w:rPr>
-        <w:t>"Doctor"</w:t>
-      </w:r>
-      <w:r>
+          <w:rFonts w:ascii="Consolas" w:hAnsi="Consolas" w:cs="Consolas"/>
+          <w:b/>
+          <w:bCs/>
+          <w:lang w:val="bg-BG"/>
+        </w:rPr>
+        <w:t>Doctor</w:t>
+      </w:r>
+      <w:r>
+        <w:rPr>
+          <w:lang w:val="bg-BG"/>
+        </w:rPr>
         <w:t xml:space="preserve"> и </w:t>
       </w:r>
       <w:r>
         <w:rPr>
-          <w:b/>
-          <w:bCs/>
-        </w:rPr>
-        <w:t>"Patient"</w:t>
-      </w:r>
-      <w:r>
+          <w:rFonts w:ascii="Consolas" w:hAnsi="Consolas" w:cs="Consolas"/>
+          <w:b/>
+          <w:bCs/>
+          <w:lang w:val="bg-BG"/>
+        </w:rPr>
+        <w:t>Patient</w:t>
+      </w:r>
+      <w:r>
+        <w:rPr>
+          <w:lang w:val="bg-BG"/>
+        </w:rPr>
         <w:t xml:space="preserve">, като всеки обект има </w:t>
       </w:r>
       <w:r>
         <w:rPr>
           <w:b/>
           <w:bCs/>
-        </w:rPr>
-        <w:t>уникално id</w:t>
-      </w:r>
-      <w:r>
-        <w:t>. Вашата задача е да имплементирате всички операции</w:t>
-      </w:r>
-      <w:r>
-        <w:rPr>
-          <w:lang w:val="bg-BG"/>
-        </w:rPr>
-        <w:t>те</w:t>
-      </w:r>
-      <w:r>
-        <w:t xml:space="preserve"> от интерфейса:</w:t>
+          <w:lang w:val="bg-BG"/>
+        </w:rPr>
+        <w:t xml:space="preserve">уникално </w:t>
+      </w:r>
+      <w:r>
+        <w:rPr>
+          <w:rFonts w:ascii="Consolas" w:hAnsi="Consolas" w:cs="Consolas"/>
+          <w:b/>
+          <w:bCs/>
+          <w:lang w:val="bg-BG"/>
+        </w:rPr>
+        <w:t>id</w:t>
+      </w:r>
+      <w:r>
+        <w:rPr>
+          <w:lang w:val="bg-BG"/>
+        </w:rPr>
+        <w:t>. Вашата задача е да имплементирате всички операции от интерфейса:</w:t>
       </w:r>
     </w:p>
     <w:p>
       <w:pPr>
-        <w:pStyle w:val="ac"/>
+        <w:pStyle w:val="ListParagraph"/>
         <w:numPr>
           <w:ilvl w:val="0"/>
           <w:numId w:val="42"/>
@@ -202,26 +316,39 @@
         <w:rPr>
           <w:lang w:val="bg-BG"/>
         </w:rPr>
-        <w:t xml:space="preserve"> лекар. </w:t>
+        <w:t xml:space="preserve"> </w:t>
+      </w:r>
+      <w:r>
+        <w:rPr>
+          <w:b/>
+          <w:bCs/>
+          <w:lang w:val="bg-BG"/>
+        </w:rPr>
+        <w:t>лекар</w:t>
+      </w:r>
+      <w:r>
+        <w:rPr>
+          <w:lang w:val="bg-BG"/>
+        </w:rPr>
+        <w:t xml:space="preserve">. </w:t>
       </w:r>
       <w:r>
         <w:t xml:space="preserve">Ако съществува </w:t>
       </w:r>
       <w:r>
-        <w:rPr>
-          <w:b/>
-          <w:bCs/>
-        </w:rPr>
-        <w:t>лекар със същото име</w:t>
+        <w:t>лекар със</w:t>
+      </w:r>
+      <w:r>
+        <w:rPr>
+          <w:b/>
+          <w:bCs/>
+        </w:rPr>
+        <w:t xml:space="preserve"> същото име</w:t>
       </w:r>
       <w:r>
         <w:t xml:space="preserve">, </w:t>
       </w:r>
       <w:r>
-        <w:rPr>
-          <w:b/>
-          <w:bCs/>
-        </w:rPr>
         <w:t>хвърлете</w:t>
       </w:r>
       <w:r>
@@ -234,18 +361,11 @@
           <w:bCs/>
         </w:rPr>
         <w:t>ArgumentException()</w:t>
-      </w:r>
-      <w:r>
-        <w:rPr>
-          <w:b/>
-          <w:bCs/>
-        </w:rPr>
-        <w:t>.</w:t>
       </w:r>
     </w:p>
     <w:p>
       <w:pPr>
-        <w:pStyle w:val="ac"/>
+        <w:pStyle w:val="ListParagraph"/>
         <w:numPr>
           <w:ilvl w:val="0"/>
           <w:numId w:val="42"/>
@@ -285,23 +405,46 @@
         <w:t>обавя</w:t>
       </w:r>
       <w:r>
-        <w:t xml:space="preserve"> пациент на лекар. Ако </w:t>
-      </w:r>
-      <w:r>
-        <w:rPr>
-          <w:b/>
-          <w:bCs/>
-        </w:rPr>
-        <w:t>лекарят не съществува</w:t>
+        <w:t xml:space="preserve"> </w:t>
+      </w:r>
+      <w:r>
+        <w:rPr>
+          <w:b/>
+          <w:bCs/>
+        </w:rPr>
+        <w:t>пациент</w:t>
+      </w:r>
+      <w:r>
+        <w:t xml:space="preserve"> на лекар. Ако </w:t>
+      </w:r>
+      <w:r>
+        <w:t xml:space="preserve">лекарят </w:t>
+      </w:r>
+      <w:r>
+        <w:rPr>
+          <w:lang w:val="bg-BG"/>
+        </w:rPr>
+        <w:t>му</w:t>
+      </w:r>
+      <w:r>
+        <w:rPr>
+          <w:b/>
+          <w:bCs/>
+          <w:lang w:val="bg-BG"/>
+        </w:rPr>
+        <w:t xml:space="preserve"> </w:t>
+      </w:r>
+      <w:r>
+        <w:rPr>
+          <w:b/>
+          <w:bCs/>
+        </w:rPr>
+        <w:t>не съществува</w:t>
       </w:r>
       <w:r>
         <w:t xml:space="preserve">, </w:t>
       </w:r>
       <w:r>
-        <w:rPr>
-          <w:b/>
-          <w:bCs/>
-        </w:rPr>
         <w:t>хвърлете</w:t>
       </w:r>
       <w:r>
@@ -314,17 +457,11 @@
           <w:bCs/>
         </w:rPr>
         <w:t>ArgumentException()</w:t>
-      </w:r>
-      <w:r>
-        <w:rPr>
-          <w:rFonts w:ascii="Consolas" w:hAnsi="Consolas"/>
-        </w:rPr>
-        <w:t>.</w:t>
       </w:r>
     </w:p>
     <w:p>
       <w:pPr>
-        <w:pStyle w:val="ac"/>
+        <w:pStyle w:val="ListParagraph"/>
         <w:numPr>
           <w:ilvl w:val="0"/>
           <w:numId w:val="42"/>
@@ -339,7 +476,27 @@
         <w:t>IEnumerable&lt;Doctor&gt; GetDoctors()</w:t>
       </w:r>
       <w:r>
-        <w:t xml:space="preserve"> - връща всички добавени лекари. Ако няма добавени лекари, върнете </w:t>
+        <w:t xml:space="preserve"> - връща </w:t>
+      </w:r>
+      <w:r>
+        <w:rPr>
+          <w:b/>
+          <w:bCs/>
+        </w:rPr>
+        <w:t>всички добавени лекари</w:t>
+      </w:r>
+      <w:r>
+        <w:t xml:space="preserve">. Ако </w:t>
+      </w:r>
+      <w:r>
+        <w:rPr>
+          <w:b/>
+          <w:bCs/>
+        </w:rPr>
+        <w:t>няма</w:t>
+      </w:r>
+      <w:r>
+        <w:t xml:space="preserve"> добавени лекари, върнете </w:t>
       </w:r>
       <w:r>
         <w:rPr>
@@ -347,14 +504,11 @@
           <w:bCs/>
         </w:rPr>
         <w:t>празна колекция</w:t>
-      </w:r>
-      <w:r>
-        <w:t>.</w:t>
       </w:r>
     </w:p>
     <w:p>
       <w:pPr>
-        <w:pStyle w:val="ac"/>
+        <w:pStyle w:val="ListParagraph"/>
         <w:numPr>
           <w:ilvl w:val="0"/>
           <w:numId w:val="42"/>
@@ -369,7 +523,27 @@
         <w:t>IEnumerable&lt;Patient&gt; GetPatients()</w:t>
       </w:r>
       <w:r>
-        <w:t xml:space="preserve"> - връща всички добавени пациенти. Ако няма добавени пациенти, върнете </w:t>
+        <w:t xml:space="preserve"> - връща </w:t>
+      </w:r>
+      <w:r>
+        <w:rPr>
+          <w:b/>
+          <w:bCs/>
+        </w:rPr>
+        <w:t>всички добавени пациенти</w:t>
+      </w:r>
+      <w:r>
+        <w:t xml:space="preserve">. Ако </w:t>
+      </w:r>
+      <w:r>
+        <w:rPr>
+          <w:b/>
+          <w:bCs/>
+        </w:rPr>
+        <w:t>няма</w:t>
+      </w:r>
+      <w:r>
+        <w:t xml:space="preserve"> добавени пациенти, върнете </w:t>
       </w:r>
       <w:r>
         <w:rPr>
@@ -384,7 +558,7 @@
     </w:p>
     <w:p>
       <w:pPr>
-        <w:pStyle w:val="ac"/>
+        <w:pStyle w:val="ListParagraph"/>
         <w:numPr>
           <w:ilvl w:val="0"/>
           <w:numId w:val="42"/>
@@ -398,7 +572,23 @@
         <w:t>bool Exist(Doctor d)</w:t>
       </w:r>
       <w:r>
-        <w:t xml:space="preserve"> - връща отговор дали </w:t>
+        <w:t xml:space="preserve"> - връща </w:t>
+      </w:r>
+      <w:proofErr w:type="spellStart"/>
+      <w:r>
+        <w:t>отговор</w:t>
+      </w:r>
+      <w:proofErr w:type="spellEnd"/>
+      <w:r>
+        <w:t xml:space="preserve"> </w:t>
+      </w:r>
+      <w:proofErr w:type="spellStart"/>
+      <w:r>
+        <w:t>дали</w:t>
+      </w:r>
+      <w:proofErr w:type="spellEnd"/>
+      <w:r>
+        <w:t xml:space="preserve"> </w:t>
       </w:r>
       <w:r>
         <w:rPr>
@@ -417,13 +607,31 @@
         </w:rPr>
         <w:t>добавен</w:t>
       </w:r>
+      <w:r>
+        <w:rPr>
+          <w:b/>
+          <w:bCs/>
+          <w:lang w:val="bg-BG"/>
+        </w:rPr>
+        <w:t xml:space="preserve"> </w:t>
+      </w:r>
+      <w:bookmarkStart w:id="0" w:name="OLE_LINK5"/>
+      <w:r>
+        <w:rPr>
+          <w:b/>
+          <w:bCs/>
+          <w:lang w:val="bg-BG"/>
+        </w:rPr>
+        <w:t>в системата</w:t>
+      </w:r>
+      <w:bookmarkEnd w:id="0"/>
       <w:r>
         <w:t>.</w:t>
       </w:r>
     </w:p>
     <w:p>
       <w:pPr>
-        <w:pStyle w:val="ac"/>
+        <w:pStyle w:val="ListParagraph"/>
         <w:numPr>
           <w:ilvl w:val="0"/>
           <w:numId w:val="42"/>
@@ -444,8 +652,25 @@
         <w:t xml:space="preserve"> </w:t>
       </w:r>
       <w:r>
-        <w:t xml:space="preserve">- връща отговор дали </w:t>
-      </w:r>
+        <w:t xml:space="preserve">- връща </w:t>
+      </w:r>
+      <w:proofErr w:type="spellStart"/>
+      <w:r>
+        <w:t>отговор</w:t>
+      </w:r>
+      <w:proofErr w:type="spellEnd"/>
+      <w:r>
+        <w:t xml:space="preserve"> </w:t>
+      </w:r>
+      <w:proofErr w:type="spellStart"/>
+      <w:r>
+        <w:t>дали</w:t>
+      </w:r>
+      <w:proofErr w:type="spellEnd"/>
+      <w:r>
+        <w:t xml:space="preserve"> </w:t>
+      </w:r>
+      <w:proofErr w:type="spellStart"/>
       <w:r>
         <w:rPr>
           <w:b/>
@@ -453,6 +678,7 @@
         </w:rPr>
         <w:t>пациентът</w:t>
       </w:r>
+      <w:proofErr w:type="spellEnd"/>
       <w:r>
         <w:t xml:space="preserve"> е </w:t>
       </w:r>
@@ -462,6 +688,22 @@
           <w:bCs/>
         </w:rPr>
         <w:t>добавен</w:t>
+      </w:r>
+      <w:r>
+        <w:rPr>
+          <w:b/>
+          <w:bCs/>
+          <w:lang w:val="bg-BG"/>
+        </w:rPr>
+        <w:t xml:space="preserve"> </w:t>
+      </w:r>
+      <w:r>
+        <w:rPr>
+          <w:b/>
+          <w:bCs/>
+          <w:lang w:val="bg-BG"/>
+        </w:rPr>
+        <w:t>в системата</w:t>
       </w:r>
       <w:r>
         <w:t>.</w:t>
@@ -469,7 +711,7 @@
     </w:p>
     <w:p>
       <w:pPr>
-        <w:pStyle w:val="ac"/>
+        <w:pStyle w:val="ListParagraph"/>
         <w:numPr>
           <w:ilvl w:val="0"/>
           <w:numId w:val="42"/>
@@ -503,11 +745,14 @@
         <w:t xml:space="preserve"> по </w:t>
       </w:r>
       <w:r>
-        <w:rPr>
-          <w:b/>
-          <w:bCs/>
-        </w:rPr>
-        <w:t>дадено име</w:t>
+        <w:t>дадено</w:t>
+      </w:r>
+      <w:r>
+        <w:rPr>
+          <w:b/>
+          <w:bCs/>
+        </w:rPr>
+        <w:t xml:space="preserve"> име</w:t>
       </w:r>
       <w:r>
         <w:t xml:space="preserve"> и всичките му </w:t>
@@ -520,14 +765,27 @@
         <w:t>пациенти</w:t>
       </w:r>
       <w:r>
-        <w:t xml:space="preserve">. Ако лекарят не съществува, </w:t>
-      </w:r>
-      <w:r>
-        <w:rPr>
-          <w:b/>
-          <w:bCs/>
-        </w:rPr>
-        <w:t xml:space="preserve">хвърлете </w:t>
+        <w:t xml:space="preserve">. Ако лекарят </w:t>
+      </w:r>
+      <w:r>
+        <w:rPr>
+          <w:b/>
+          <w:bCs/>
+        </w:rPr>
+        <w:t>не съществува</w:t>
+      </w:r>
+      <w:r>
+        <w:t xml:space="preserve">, </w:t>
+      </w:r>
+      <w:r>
+        <w:t>хвърлете</w:t>
+      </w:r>
+      <w:r>
+        <w:rPr>
+          <w:b/>
+          <w:bCs/>
+        </w:rPr>
+        <w:t xml:space="preserve"> </w:t>
       </w:r>
       <w:r>
         <w:rPr>
@@ -536,14 +794,11 @@
           <w:bCs/>
         </w:rPr>
         <w:t>ArgumentException()</w:t>
-      </w:r>
-      <w:r>
-        <w:t>.</w:t>
       </w:r>
     </w:p>
     <w:p>
       <w:pPr>
-        <w:pStyle w:val="ac"/>
+        <w:pStyle w:val="ListParagraph"/>
         <w:numPr>
           <w:ilvl w:val="0"/>
           <w:numId w:val="42"/>
@@ -573,35 +828,75 @@
         <w:t xml:space="preserve"> един лекар</w:t>
       </w:r>
       <w:r>
-        <w:t xml:space="preserve"> на друг. Ако някои от </w:t>
-      </w:r>
-      <w:r>
-        <w:rPr>
-          <w:b/>
-          <w:bCs/>
-        </w:rPr>
-        <w:t>предоставените обекти</w:t>
-      </w:r>
-      <w:r>
-        <w:t xml:space="preserve"> не съществува, </w:t>
-      </w:r>
-      <w:r>
-        <w:rPr>
-          <w:b/>
-          <w:bCs/>
-        </w:rPr>
+        <w:t xml:space="preserve"> на друг. Ако </w:t>
+      </w:r>
+      <w:r>
+        <w:rPr>
+          <w:lang w:val="bg-BG"/>
+        </w:rPr>
+        <w:t>някой</w:t>
+      </w:r>
+      <w:r>
+        <w:t xml:space="preserve"> от </w:t>
+      </w:r>
+      <w:proofErr w:type="spellStart"/>
+      <w:r>
+        <w:rPr>
+          <w:b/>
+          <w:bCs/>
+        </w:rPr>
+        <w:t>п</w:t>
+      </w:r>
+      <w:r>
+        <w:t>редоставените</w:t>
+      </w:r>
+      <w:proofErr w:type="spellEnd"/>
+      <w:r>
+        <w:t xml:space="preserve"> </w:t>
+      </w:r>
+      <w:proofErr w:type="spellStart"/>
+      <w:r>
+        <w:t>обекти</w:t>
+      </w:r>
+      <w:proofErr w:type="spellEnd"/>
+      <w:r>
+        <w:t xml:space="preserve"> </w:t>
+      </w:r>
+      <w:r>
+        <w:rPr>
+          <w:b/>
+          <w:bCs/>
+        </w:rPr>
+        <w:t>не съществува</w:t>
+      </w:r>
+      <w:r>
+        <w:t xml:space="preserve">, </w:t>
+      </w:r>
+      <w:proofErr w:type="spellStart"/>
+      <w:r>
         <w:t>хвърлете</w:t>
       </w:r>
+      <w:proofErr w:type="spellEnd"/>
       <w:r>
         <w:t xml:space="preserve"> </w:t>
       </w:r>
+      <w:proofErr w:type="spellStart"/>
       <w:r>
         <w:rPr>
           <w:rFonts w:ascii="Consolas" w:hAnsi="Consolas"/>
           <w:b/>
           <w:bCs/>
         </w:rPr>
-        <w:t>ArgumentException()</w:t>
+        <w:t>ArgumentException</w:t>
+      </w:r>
+      <w:proofErr w:type="spellEnd"/>
+      <w:r>
+        <w:rPr>
+          <w:rFonts w:ascii="Consolas" w:hAnsi="Consolas"/>
+          <w:b/>
+          <w:bCs/>
+        </w:rPr>
+        <w:t>()</w:t>
       </w:r>
       <w:r>
         <w:t>.</w:t>
@@ -609,18 +904,43 @@
     </w:p>
     <w:p>
       <w:pPr>
-        <w:pStyle w:val="ac"/>
+        <w:pStyle w:val="ListParagraph"/>
         <w:numPr>
           <w:ilvl w:val="0"/>
           <w:numId w:val="42"/>
         </w:numPr>
       </w:pPr>
+      <w:proofErr w:type="spellStart"/>
       <w:r>
         <w:rPr>
           <w:rFonts w:ascii="Consolas" w:eastAsia="Calibri" w:hAnsi="Consolas" w:cs="Calibri"/>
           <w:b/>
         </w:rPr>
-        <w:t>IEnumerable&lt;Doctor&gt; GetDoctorsByPopularity(int popularity)</w:t>
+        <w:t>IEnumerable</w:t>
+      </w:r>
+      <w:proofErr w:type="spellEnd"/>
+      <w:r>
+        <w:rPr>
+          <w:rFonts w:ascii="Consolas" w:eastAsia="Calibri" w:hAnsi="Consolas" w:cs="Calibri"/>
+          <w:b/>
+        </w:rPr>
+        <w:t xml:space="preserve">&lt;Doctor&gt; </w:t>
+      </w:r>
+      <w:proofErr w:type="spellStart"/>
+      <w:r>
+        <w:rPr>
+          <w:rFonts w:ascii="Consolas" w:eastAsia="Calibri" w:hAnsi="Consolas" w:cs="Calibri"/>
+          <w:b/>
+        </w:rPr>
+        <w:t>GetDoctorsByPopularity</w:t>
+      </w:r>
+      <w:proofErr w:type="spellEnd"/>
+      <w:r>
+        <w:rPr>
+          <w:rFonts w:ascii="Consolas" w:eastAsia="Calibri" w:hAnsi="Consolas" w:cs="Calibri"/>
+          <w:b/>
+        </w:rPr>
+        <w:t>(int popularity)</w:t>
       </w:r>
       <w:r>
         <w:rPr>
@@ -633,15 +953,36 @@
         <w:t xml:space="preserve">– връща </w:t>
       </w:r>
       <w:r>
-        <w:rPr>
-          <w:b/>
-          <w:bCs/>
-        </w:rPr>
-        <w:t>всички лекари</w:t>
-      </w:r>
-      <w:r>
-        <w:t xml:space="preserve">, които имат такава </w:t>
-      </w:r>
+        <w:t>всички</w:t>
+      </w:r>
+      <w:r>
+        <w:rPr>
+          <w:b/>
+          <w:bCs/>
+        </w:rPr>
+        <w:t xml:space="preserve"> лекари</w:t>
+      </w:r>
+      <w:r>
+        <w:t xml:space="preserve">, които </w:t>
+      </w:r>
+      <w:proofErr w:type="spellStart"/>
+      <w:r>
+        <w:t>имат</w:t>
+      </w:r>
+      <w:proofErr w:type="spellEnd"/>
+      <w:r>
+        <w:t xml:space="preserve"> </w:t>
+      </w:r>
+      <w:r>
+        <w:rPr>
+          <w:lang w:val="bg-BG"/>
+        </w:rPr>
+        <w:t>конкретна</w:t>
+      </w:r>
+      <w:r>
+        <w:t xml:space="preserve"> </w:t>
+      </w:r>
+      <w:proofErr w:type="spellStart"/>
       <w:r>
         <w:rPr>
           <w:b/>
@@ -649,8 +990,19 @@
         </w:rPr>
         <w:t>популярност</w:t>
       </w:r>
-      <w:r>
-        <w:t xml:space="preserve">. Ако няма такива лекари, върнете </w:t>
+      <w:proofErr w:type="spellEnd"/>
+      <w:r>
+        <w:t xml:space="preserve">. Ако </w:t>
+      </w:r>
+      <w:r>
+        <w:rPr>
+          <w:b/>
+          <w:bCs/>
+        </w:rPr>
+        <w:t>няма</w:t>
+      </w:r>
+      <w:r>
+        <w:t xml:space="preserve"> такива лекари, върнете </w:t>
       </w:r>
       <w:r>
         <w:rPr>
@@ -665,18 +1017,43 @@
     </w:p>
     <w:p>
       <w:pPr>
-        <w:pStyle w:val="ac"/>
+        <w:pStyle w:val="ListParagraph"/>
         <w:numPr>
           <w:ilvl w:val="0"/>
           <w:numId w:val="42"/>
         </w:numPr>
       </w:pPr>
+      <w:proofErr w:type="spellStart"/>
       <w:r>
         <w:rPr>
           <w:rFonts w:ascii="Consolas" w:eastAsia="Calibri" w:hAnsi="Consolas" w:cs="Calibri"/>
           <w:b/>
         </w:rPr>
-        <w:t>IEnumerable&lt;Patient&gt; GetPatientsByTown(string town)</w:t>
+        <w:t>IEnumerable</w:t>
+      </w:r>
+      <w:proofErr w:type="spellEnd"/>
+      <w:r>
+        <w:rPr>
+          <w:rFonts w:ascii="Consolas" w:eastAsia="Calibri" w:hAnsi="Consolas" w:cs="Calibri"/>
+          <w:b/>
+        </w:rPr>
+        <w:t xml:space="preserve">&lt;Patient&gt; </w:t>
+      </w:r>
+      <w:proofErr w:type="spellStart"/>
+      <w:r>
+        <w:rPr>
+          <w:rFonts w:ascii="Consolas" w:eastAsia="Calibri" w:hAnsi="Consolas" w:cs="Calibri"/>
+          <w:b/>
+        </w:rPr>
+        <w:t>GetPatientsByTown</w:t>
+      </w:r>
+      <w:proofErr w:type="spellEnd"/>
+      <w:r>
+        <w:rPr>
+          <w:rFonts w:ascii="Consolas" w:eastAsia="Calibri" w:hAnsi="Consolas" w:cs="Calibri"/>
+          <w:b/>
+        </w:rPr>
+        <w:t>(string town)</w:t>
       </w:r>
       <w:r>
         <w:rPr>
@@ -686,7 +1063,56 @@
         <w:t xml:space="preserve"> </w:t>
       </w:r>
       <w:r>
-        <w:t xml:space="preserve">- връща всички пациенти, които живеят в този град. Ако няма такива пациенти, върнете </w:t>
+        <w:t xml:space="preserve">- връща всички </w:t>
+      </w:r>
+      <w:r>
+        <w:rPr>
+          <w:b/>
+          <w:bCs/>
+        </w:rPr>
+        <w:t>пациенти</w:t>
+      </w:r>
+      <w:r>
+        <w:t xml:space="preserve">, които </w:t>
+      </w:r>
+      <w:proofErr w:type="spellStart"/>
+      <w:r>
+        <w:t>живеят</w:t>
+      </w:r>
+      <w:proofErr w:type="spellEnd"/>
+      <w:r>
+        <w:t xml:space="preserve"> в </w:t>
+      </w:r>
+      <w:r>
+        <w:rPr>
+          <w:lang w:val="bg-BG"/>
+        </w:rPr>
+        <w:t>конкретен</w:t>
+      </w:r>
+      <w:r>
+        <w:t xml:space="preserve"> </w:t>
+      </w:r>
+      <w:proofErr w:type="spellStart"/>
+      <w:r>
+        <w:rPr>
+          <w:b/>
+          <w:bCs/>
+        </w:rPr>
+        <w:t>град</w:t>
+      </w:r>
+      <w:proofErr w:type="spellEnd"/>
+      <w:r>
+        <w:t xml:space="preserve">. Ако </w:t>
+      </w:r>
+      <w:r>
+        <w:rPr>
+          <w:b/>
+          <w:bCs/>
+        </w:rPr>
+        <w:t>няма</w:t>
+      </w:r>
+      <w:r>
+        <w:t xml:space="preserve"> такива пациенти, върнете </w:t>
       </w:r>
       <w:r>
         <w:rPr>
@@ -701,18 +1127,71 @@
     </w:p>
     <w:p>
       <w:pPr>
-        <w:pStyle w:val="ac"/>
+        <w:pStyle w:val="ListParagraph"/>
         <w:numPr>
           <w:ilvl w:val="0"/>
           <w:numId w:val="42"/>
         </w:numPr>
       </w:pPr>
+      <w:proofErr w:type="spellStart"/>
       <w:r>
         <w:rPr>
           <w:rFonts w:ascii="Consolas" w:eastAsia="Calibri" w:hAnsi="Consolas" w:cs="Calibri"/>
           <w:b/>
         </w:rPr>
-        <w:t>IEnumerable&lt;Patient&gt; GetPatientsInAgeRange(int lo, int hi)</w:t>
+        <w:t>IEnumerable</w:t>
+      </w:r>
+      <w:proofErr w:type="spellEnd"/>
+      <w:r>
+        <w:rPr>
+          <w:rFonts w:ascii="Consolas" w:eastAsia="Calibri" w:hAnsi="Consolas" w:cs="Calibri"/>
+          <w:b/>
+        </w:rPr>
+        <w:t xml:space="preserve">&lt;Patient&gt; </w:t>
+      </w:r>
+      <w:proofErr w:type="spellStart"/>
+      <w:r>
+        <w:rPr>
+          <w:rFonts w:ascii="Consolas" w:eastAsia="Calibri" w:hAnsi="Consolas" w:cs="Calibri"/>
+          <w:b/>
+        </w:rPr>
+        <w:t>GetPatientsInAgeRange</w:t>
+      </w:r>
+      <w:proofErr w:type="spellEnd"/>
+      <w:r>
+        <w:rPr>
+          <w:rFonts w:ascii="Consolas" w:eastAsia="Calibri" w:hAnsi="Consolas" w:cs="Calibri"/>
+          <w:b/>
+        </w:rPr>
+        <w:t>(int lo</w:t>
+      </w:r>
+      <w:r>
+        <w:rPr>
+          <w:rFonts w:ascii="Consolas" w:eastAsia="Calibri" w:hAnsi="Consolas" w:cs="Calibri"/>
+          <w:b/>
+        </w:rPr>
+        <w:t>w</w:t>
+      </w:r>
+      <w:r>
+        <w:rPr>
+          <w:rFonts w:ascii="Consolas" w:eastAsia="Calibri" w:hAnsi="Consolas" w:cs="Calibri"/>
+          <w:b/>
+        </w:rPr>
+        <w:t>, int hi</w:t>
+      </w:r>
+      <w:r>
+        <w:rPr>
+          <w:rFonts w:ascii="Consolas" w:eastAsia="Calibri" w:hAnsi="Consolas" w:cs="Calibri"/>
+          <w:b/>
+        </w:rPr>
+        <w:t>gh</w:t>
+      </w:r>
+      <w:r>
+        <w:rPr>
+          <w:rFonts w:ascii="Consolas" w:eastAsia="Calibri" w:hAnsi="Consolas" w:cs="Calibri"/>
+          <w:b/>
+        </w:rPr>
+        <w:t>)</w:t>
       </w:r>
       <w:r>
         <w:t xml:space="preserve"> - връща всички пациенти с възраст, която е </w:t>
@@ -729,12 +1208,21 @@
       </w:r>
       <w:r>
         <w:rPr>
+          <w:rFonts w:ascii="Consolas" w:hAnsi="Consolas" w:cs="Consolas"/>
           <w:b/>
           <w:bCs/>
         </w:rPr>
         <w:t>lo</w:t>
       </w:r>
       <w:r>
+        <w:rPr>
+          <w:rFonts w:ascii="Consolas" w:hAnsi="Consolas" w:cs="Consolas"/>
+          <w:b/>
+          <w:bCs/>
+        </w:rPr>
+        <w:t>w</w:t>
+      </w:r>
+      <w:r>
         <w:t xml:space="preserve"> и</w:t>
       </w:r>
       <w:r>
@@ -758,13 +1246,32 @@
       </w:r>
       <w:r>
         <w:rPr>
+          <w:rFonts w:ascii="Consolas" w:hAnsi="Consolas" w:cs="Consolas"/>
           <w:b/>
           <w:bCs/>
         </w:rPr>
         <w:t>hi</w:t>
       </w:r>
       <w:r>
-        <w:t xml:space="preserve">. Ако няма такива пациенти, върнете </w:t>
+        <w:rPr>
+          <w:rFonts w:ascii="Consolas" w:hAnsi="Consolas" w:cs="Consolas"/>
+          <w:b/>
+          <w:bCs/>
+        </w:rPr>
+        <w:t>gh</w:t>
+      </w:r>
+      <w:r>
+        <w:t xml:space="preserve">. Ако </w:t>
+      </w:r>
+      <w:r>
+        <w:rPr>
+          <w:b/>
+          <w:bCs/>
+        </w:rPr>
+        <w:t>няма</w:t>
+      </w:r>
+      <w:r>
+        <w:t xml:space="preserve"> такива пациенти, върнете </w:t>
       </w:r>
       <w:r>
         <w:rPr>
@@ -779,7 +1286,7 @@
     </w:p>
     <w:p>
       <w:pPr>
-        <w:pStyle w:val="ac"/>
+        <w:pStyle w:val="ListParagraph"/>
         <w:numPr>
           <w:ilvl w:val="0"/>
           <w:numId w:val="42"/>
@@ -800,7 +1307,65 @@
         <w:t xml:space="preserve"> </w:t>
       </w:r>
       <w:r>
-        <w:t xml:space="preserve">- връща всички лекари, сортирани по брой на пациенти в низходящ ред и след това по възходящ ред по име. Ако няма такива лекари, върнете </w:t>
+        <w:t xml:space="preserve">- връща всички </w:t>
+      </w:r>
+      <w:r>
+        <w:rPr>
+          <w:b/>
+          <w:bCs/>
+        </w:rPr>
+        <w:t>лекари</w:t>
+      </w:r>
+      <w:r>
+        <w:t xml:space="preserve">, сортирани по </w:t>
+      </w:r>
+      <w:r>
+        <w:rPr>
+          <w:b/>
+          <w:bCs/>
+        </w:rPr>
+        <w:t>брой на пациенти</w:t>
+      </w:r>
+      <w:r>
+        <w:rPr>
+          <w:b/>
+          <w:bCs/>
+          <w:lang w:val="bg-BG"/>
+        </w:rPr>
+        <w:t>те</w:t>
+      </w:r>
+      <w:r>
+        <w:t xml:space="preserve"> в </w:t>
+      </w:r>
+      <w:r>
+        <w:rPr>
+          <w:b/>
+          <w:bCs/>
+        </w:rPr>
+        <w:t>низходящ ред</w:t>
+      </w:r>
+      <w:r>
+        <w:t xml:space="preserve"> и след това по </w:t>
+      </w:r>
+      <w:r>
+        <w:rPr>
+          <w:b/>
+          <w:bCs/>
+        </w:rPr>
+        <w:t>възходящ ред по име</w:t>
+      </w:r>
+      <w:r>
+        <w:t xml:space="preserve">. Ако </w:t>
+      </w:r>
+      <w:r>
+        <w:rPr>
+          <w:b/>
+          <w:bCs/>
+        </w:rPr>
+        <w:t>няма</w:t>
+      </w:r>
+      <w:r>
+        <w:t xml:space="preserve"> такива лекари, върнете </w:t>
       </w:r>
       <w:r>
         <w:rPr>
@@ -815,7 +1380,7 @@
     </w:p>
     <w:p>
       <w:pPr>
-        <w:pStyle w:val="ac"/>
+        <w:pStyle w:val="ListParagraph"/>
         <w:numPr>
           <w:ilvl w:val="0"/>
           <w:numId w:val="42"/>
@@ -829,7 +1394,215 @@
         <w:t>IEnumerable&lt;Patient&gt;GetPatientsSortedByDoctorsPopularityAscThenByHeightDescThenByAge()</w:t>
       </w:r>
       <w:r>
-        <w:t xml:space="preserve"> - връща всички пациенти, сортирани по възходящ ред по популярност на техния лекар. След това по низходящ ред по височина на пациента и накрая по възходящ ред по възраст на пациента. Ако няма такива пациенти, върнете </w:t>
+        <w:t xml:space="preserve"> - връща всички </w:t>
+      </w:r>
+      <w:r>
+        <w:rPr>
+          <w:b/>
+          <w:bCs/>
+        </w:rPr>
+        <w:t>пациенти</w:t>
+      </w:r>
+      <w:r>
+        <w:t xml:space="preserve">, </w:t>
+      </w:r>
+      <w:proofErr w:type="spellStart"/>
+      <w:r>
+        <w:t>сортирани</w:t>
+      </w:r>
+      <w:proofErr w:type="spellEnd"/>
+      <w:r>
+        <w:t xml:space="preserve"> </w:t>
+      </w:r>
+      <w:r>
+        <w:rPr>
+          <w:lang w:val="bg-BG"/>
+        </w:rPr>
+        <w:t>във</w:t>
+      </w:r>
+      <w:r>
+        <w:t xml:space="preserve"> </w:t>
+      </w:r>
+      <w:proofErr w:type="spellStart"/>
+      <w:r>
+        <w:rPr>
+          <w:b/>
+        </w:rPr>
+        <w:t>възходящ</w:t>
+      </w:r>
+      <w:proofErr w:type="spellEnd"/>
+      <w:r>
+        <w:rPr>
+          <w:b/>
+        </w:rPr>
+        <w:t xml:space="preserve"> ред по </w:t>
+      </w:r>
+      <w:proofErr w:type="spellStart"/>
+      <w:r>
+        <w:rPr>
+          <w:b/>
+        </w:rPr>
+        <w:t>популярност</w:t>
+      </w:r>
+      <w:proofErr w:type="spellEnd"/>
+      <w:r>
+        <w:t xml:space="preserve"> на </w:t>
+      </w:r>
+      <w:proofErr w:type="spellStart"/>
+      <w:r>
+        <w:t>техния</w:t>
+      </w:r>
+      <w:proofErr w:type="spellEnd"/>
+      <w:r>
+        <w:t xml:space="preserve"> </w:t>
+      </w:r>
+      <w:proofErr w:type="spellStart"/>
+      <w:r>
+        <w:rPr>
+          <w:b/>
+          <w:bCs/>
+        </w:rPr>
+        <w:t>лекар</w:t>
+      </w:r>
+      <w:proofErr w:type="spellEnd"/>
+      <w:r>
+        <w:t xml:space="preserve">. </w:t>
+      </w:r>
+      <w:proofErr w:type="spellStart"/>
+      <w:r>
+        <w:t>След</w:t>
+      </w:r>
+      <w:proofErr w:type="spellEnd"/>
+      <w:r>
+        <w:t xml:space="preserve"> </w:t>
+      </w:r>
+      <w:proofErr w:type="spellStart"/>
+      <w:r>
+        <w:t>това</w:t>
+      </w:r>
+      <w:proofErr w:type="spellEnd"/>
+      <w:r>
+        <w:t xml:space="preserve"> </w:t>
+      </w:r>
+      <w:r>
+        <w:rPr>
+          <w:lang w:val="bg-BG"/>
+        </w:rPr>
+        <w:t>в</w:t>
+      </w:r>
+      <w:r>
+        <w:t xml:space="preserve"> </w:t>
+      </w:r>
+      <w:proofErr w:type="spellStart"/>
+      <w:r>
+        <w:rPr>
+          <w:b/>
+          <w:bCs/>
+        </w:rPr>
+        <w:t>низходящ</w:t>
+      </w:r>
+      <w:proofErr w:type="spellEnd"/>
+      <w:r>
+        <w:rPr>
+          <w:b/>
+          <w:bCs/>
+        </w:rPr>
+        <w:t xml:space="preserve"> ред по </w:t>
+      </w:r>
+      <w:proofErr w:type="spellStart"/>
+      <w:r>
+        <w:rPr>
+          <w:b/>
+          <w:bCs/>
+        </w:rPr>
+        <w:t>височина</w:t>
+      </w:r>
+      <w:proofErr w:type="spellEnd"/>
+      <w:r>
+        <w:t xml:space="preserve"> на </w:t>
+      </w:r>
+      <w:proofErr w:type="spellStart"/>
+      <w:r>
+        <w:rPr>
+          <w:b/>
+          <w:bCs/>
+        </w:rPr>
+        <w:t>пациента</w:t>
+      </w:r>
+      <w:proofErr w:type="spellEnd"/>
+      <w:r>
+        <w:t xml:space="preserve"> и </w:t>
+      </w:r>
+      <w:proofErr w:type="spellStart"/>
+      <w:r>
+        <w:t>накрая</w:t>
+      </w:r>
+      <w:proofErr w:type="spellEnd"/>
+      <w:r>
+        <w:t xml:space="preserve"> </w:t>
+      </w:r>
+      <w:r>
+        <w:rPr>
+          <w:lang w:val="bg-BG"/>
+        </w:rPr>
+        <w:t>във</w:t>
+      </w:r>
+      <w:r>
+        <w:t xml:space="preserve"> </w:t>
+      </w:r>
+      <w:proofErr w:type="spellStart"/>
+      <w:r>
+        <w:rPr>
+          <w:b/>
+          <w:bCs/>
+        </w:rPr>
+        <w:t>възходящ</w:t>
+      </w:r>
+      <w:proofErr w:type="spellEnd"/>
+      <w:r>
+        <w:rPr>
+          <w:b/>
+          <w:bCs/>
+        </w:rPr>
+        <w:t xml:space="preserve"> ред по </w:t>
+      </w:r>
+      <w:proofErr w:type="spellStart"/>
+      <w:r>
+        <w:rPr>
+          <w:b/>
+          <w:bCs/>
+        </w:rPr>
+        <w:t>възраст</w:t>
+      </w:r>
+      <w:proofErr w:type="spellEnd"/>
+      <w:r>
+        <w:rPr>
+          <w:b/>
+          <w:bCs/>
+        </w:rPr>
+        <w:t xml:space="preserve"> на </w:t>
+      </w:r>
+      <w:proofErr w:type="spellStart"/>
+      <w:r>
+        <w:rPr>
+          <w:b/>
+          <w:bCs/>
+        </w:rPr>
+        <w:t>пациента</w:t>
+      </w:r>
+      <w:proofErr w:type="spellEnd"/>
+      <w:r>
+        <w:t xml:space="preserve">. Ако </w:t>
+      </w:r>
+      <w:r>
+        <w:rPr>
+          <w:b/>
+          <w:bCs/>
+        </w:rPr>
+        <w:t>няма</w:t>
+      </w:r>
+      <w:r>
+        <w:t xml:space="preserve"> такива пациенти, върнете </w:t>
       </w:r>
       <w:r>
         <w:rPr>
@@ -846,10 +1619,10 @@
     <w:p/>
     <w:p>
       <w:pPr>
-        <w:pStyle w:val="2"/>
-      </w:pPr>
-      <w:bookmarkStart w:id="0" w:name="_tawn0iw17nkb" w:colFirst="0" w:colLast="0"/>
-      <w:bookmarkEnd w:id="0"/>
+        <w:pStyle w:val="Heading2"/>
+      </w:pPr>
+      <w:bookmarkStart w:id="1" w:name="_tawn0iw17nkb" w:colFirst="0" w:colLast="0"/>
+      <w:bookmarkEnd w:id="1"/>
       <w:r>
         <w:lastRenderedPageBreak/>
         <w:t xml:space="preserve">Vacc Ops – </w:t>
@@ -1031,39 +1804,115 @@
         <w:rPr>
           <w:rFonts w:ascii="Calibri" w:eastAsia="Calibri" w:hAnsi="Calibri" w:cs="Calibri"/>
         </w:rPr>
-        <w:t xml:space="preserve">, няма да се разглеждат </w:t>
-      </w:r>
+        <w:t xml:space="preserve">, няма да се </w:t>
+      </w:r>
+      <w:proofErr w:type="spellStart"/>
       <w:r>
         <w:rPr>
           <w:rFonts w:ascii="Calibri" w:eastAsia="Calibri" w:hAnsi="Calibri" w:cs="Calibri"/>
-          <w:b/>
-          <w:bCs/>
-        </w:rPr>
-        <w:t>всички тестови случа</w:t>
-      </w:r>
+        </w:rPr>
+        <w:t>разглеждат</w:t>
+      </w:r>
+      <w:proofErr w:type="spellEnd"/>
       <w:r>
         <w:rPr>
           <w:rFonts w:ascii="Calibri" w:eastAsia="Calibri" w:hAnsi="Calibri" w:cs="Calibri"/>
-          <w:b/>
-          <w:bCs/>
-          <w:lang w:val="bg-BG"/>
-        </w:rPr>
-        <w:t>й</w:t>
+        </w:rPr>
+        <w:t xml:space="preserve"> </w:t>
       </w:r>
       <w:r>
         <w:rPr>
           <w:rFonts w:ascii="Calibri" w:eastAsia="Calibri" w:hAnsi="Calibri" w:cs="Calibri"/>
-        </w:rPr>
-        <w:t xml:space="preserve">, само </w:t>
-      </w:r>
+          <w:b/>
+          <w:bCs/>
+        </w:rPr>
+        <w:t xml:space="preserve">всички </w:t>
+      </w:r>
+      <w:proofErr w:type="spellStart"/>
       <w:r>
         <w:rPr>
           <w:rFonts w:ascii="Calibri" w:eastAsia="Calibri" w:hAnsi="Calibri" w:cs="Calibri"/>
           <w:b/>
           <w:bCs/>
         </w:rPr>
-        <w:t>общото поведение</w:t>
-      </w:r>
+        <w:t>тестови</w:t>
+      </w:r>
+      <w:proofErr w:type="spellEnd"/>
+      <w:r>
+        <w:rPr>
+          <w:rFonts w:ascii="Calibri" w:eastAsia="Calibri" w:hAnsi="Calibri" w:cs="Calibri"/>
+          <w:b/>
+          <w:bCs/>
+        </w:rPr>
+        <w:t xml:space="preserve"> </w:t>
+      </w:r>
+      <w:proofErr w:type="spellStart"/>
+      <w:r>
+        <w:rPr>
+          <w:rFonts w:ascii="Calibri" w:eastAsia="Calibri" w:hAnsi="Calibri" w:cs="Calibri"/>
+          <w:b/>
+          <w:bCs/>
+        </w:rPr>
+        <w:t>случа</w:t>
+      </w:r>
+      <w:proofErr w:type="spellEnd"/>
+      <w:r>
+        <w:rPr>
+          <w:rFonts w:ascii="Calibri" w:eastAsia="Calibri" w:hAnsi="Calibri" w:cs="Calibri"/>
+          <w:b/>
+          <w:bCs/>
+          <w:lang w:val="bg-BG"/>
+        </w:rPr>
+        <w:t>и</w:t>
+      </w:r>
+      <w:r>
+        <w:rPr>
+          <w:rFonts w:ascii="Calibri" w:eastAsia="Calibri" w:hAnsi="Calibri" w:cs="Calibri"/>
+        </w:rPr>
+        <w:t xml:space="preserve">, </w:t>
+      </w:r>
+      <w:proofErr w:type="spellStart"/>
+      <w:r>
+        <w:rPr>
+          <w:rFonts w:ascii="Calibri" w:eastAsia="Calibri" w:hAnsi="Calibri" w:cs="Calibri"/>
+        </w:rPr>
+        <w:t>само</w:t>
+      </w:r>
+      <w:proofErr w:type="spellEnd"/>
+      <w:r>
+        <w:rPr>
+          <w:rFonts w:ascii="Calibri" w:eastAsia="Calibri" w:hAnsi="Calibri" w:cs="Calibri"/>
+        </w:rPr>
+        <w:t xml:space="preserve"> </w:t>
+      </w:r>
+      <w:proofErr w:type="spellStart"/>
+      <w:r>
+        <w:rPr>
+          <w:rFonts w:ascii="Calibri" w:eastAsia="Calibri" w:hAnsi="Calibri" w:cs="Calibri"/>
+          <w:b/>
+          <w:bCs/>
+        </w:rPr>
+        <w:t>общото</w:t>
+      </w:r>
+      <w:proofErr w:type="spellEnd"/>
+      <w:r>
+        <w:rPr>
+          <w:rFonts w:ascii="Calibri" w:eastAsia="Calibri" w:hAnsi="Calibri" w:cs="Calibri"/>
+          <w:b/>
+          <w:bCs/>
+        </w:rPr>
+        <w:t xml:space="preserve"> </w:t>
+      </w:r>
+      <w:proofErr w:type="spellStart"/>
+      <w:r>
+        <w:rPr>
+          <w:rFonts w:ascii="Calibri" w:eastAsia="Calibri" w:hAnsi="Calibri" w:cs="Calibri"/>
+          <w:b/>
+          <w:bCs/>
+        </w:rPr>
+        <w:t>поведение</w:t>
+      </w:r>
+      <w:proofErr w:type="spellEnd"/>
       <w:r>
         <w:rPr>
           <w:rFonts w:ascii="Calibri" w:eastAsia="Calibri" w:hAnsi="Calibri" w:cs="Calibri"/>
@@ -1099,7 +1948,7 @@
     </w:p>
     <w:p>
       <w:pPr>
-        <w:pStyle w:val="2"/>
+        <w:pStyle w:val="Heading2"/>
       </w:pPr>
       <w:r>
         <w:t>Управление</w:t>
@@ -1228,16 +2077,9 @@
         <w:rPr>
           <w:b/>
           <w:bCs/>
-        </w:rPr>
-        <w:t>exception</w:t>
-      </w:r>
-      <w:r>
-        <w:rPr>
-          <w:b/>
-          <w:bCs/>
-          <w:lang w:val="bg-BG"/>
-        </w:rPr>
-        <w:t>-и</w:t>
+          <w:lang w:val="bg-BG"/>
+        </w:rPr>
+        <w:t>изключения</w:t>
       </w:r>
       <w:r>
         <w:t>:</w:t>
@@ -1245,7 +2087,7 @@
     </w:p>
     <w:p>
       <w:pPr>
-        <w:pStyle w:val="ac"/>
+        <w:pStyle w:val="ListParagraph"/>
         <w:numPr>
           <w:ilvl w:val="0"/>
           <w:numId w:val="43"/>
@@ -1255,7 +2097,7 @@
           <w:bCs/>
         </w:rPr>
       </w:pPr>
-      <w:bookmarkStart w:id="1" w:name="OLE_LINK1"/>
+      <w:bookmarkStart w:id="2" w:name="OLE_LINK1"/>
       <w:r>
         <w:rPr>
           <w:rFonts w:ascii="Consolas" w:hAnsi="Consolas"/>
@@ -1269,9 +2111,17 @@
           <w:rFonts w:ascii="Consolas" w:hAnsi="Consolas"/>
           <w:b/>
           <w:bCs/>
-          <w:lang w:val="bg-BG"/>
-        </w:rPr>
-        <w:t>1:</w:t>
+        </w:rPr>
+        <w:t>Add</w:t>
+      </w:r>
+      <w:r>
+        <w:rPr>
+          <w:rFonts w:ascii="Consolas" w:hAnsi="Consolas"/>
+          <w:b/>
+          <w:bCs/>
+          <w:lang w:val="bg-BG"/>
+        </w:rPr>
+        <w:t>:</w:t>
       </w:r>
       <w:r>
         <w:rPr>
@@ -1304,7 +2154,7 @@
     </w:p>
     <w:p>
       <w:pPr>
-        <w:pStyle w:val="ac"/>
+        <w:pStyle w:val="ListParagraph"/>
         <w:numPr>
           <w:ilvl w:val="1"/>
           <w:numId w:val="43"/>
@@ -1330,7 +2180,15 @@
         <w:rPr>
           <w:lang w:val="bg-BG"/>
         </w:rPr>
-        <w:t xml:space="preserve"> да добави низ</w:t>
+        <w:t xml:space="preserve"> да </w:t>
+      </w:r>
+      <w:r>
+        <w:rPr>
+          <w:b/>
+          <w:bCs/>
+          <w:lang w:val="bg-BG"/>
+        </w:rPr>
+        <w:t>добави низ</w:t>
       </w:r>
       <w:r>
         <w:rPr>
@@ -1354,7 +2212,15 @@
         <w:rPr>
           <w:lang w:val="bg-BG"/>
         </w:rPr>
-        <w:t xml:space="preserve"> Ако вече съществува</w:t>
+        <w:t xml:space="preserve"> Ако </w:t>
+      </w:r>
+      <w:r>
+        <w:rPr>
+          <w:b/>
+          <w:bCs/>
+          <w:lang w:val="bg-BG"/>
+        </w:rPr>
+        <w:t>вече съществува</w:t>
       </w:r>
       <w:r>
         <w:t xml:space="preserve"> </w:t>
@@ -1371,6 +2237,7 @@
         </w:rPr>
         <w:t xml:space="preserve">, трябва да хвърлите </w:t>
       </w:r>
+      <w:proofErr w:type="spellStart"/>
       <w:r>
         <w:rPr>
           <w:rFonts w:ascii="Consolas" w:hAnsi="Consolas"/>
@@ -1379,6 +2246,7 @@
         </w:rPr>
         <w:t>InvalidOperationException</w:t>
       </w:r>
+      <w:proofErr w:type="spellEnd"/>
       <w:r>
         <w:rPr>
           <w:rFonts w:ascii="Consolas" w:hAnsi="Consolas"/>
@@ -1392,9 +2260,25 @@
           <w:rFonts w:ascii="Consolas" w:hAnsi="Consolas"/>
           <w:b/>
           <w:bCs/>
-          <w:lang w:val="bg-BG"/>
-        </w:rPr>
-        <w:t>„Името вече същестува“</w:t>
+        </w:rPr>
+        <w:t>"</w:t>
+      </w:r>
+      <w:r>
+        <w:rPr>
+          <w:rFonts w:ascii="Consolas" w:hAnsi="Consolas"/>
+          <w:b/>
+          <w:bCs/>
+          <w:lang w:val="bg-BG"/>
+        </w:rPr>
+        <w:t>Името вече същестува</w:t>
+      </w:r>
+      <w:r>
+        <w:rPr>
+          <w:rFonts w:ascii="Consolas" w:hAnsi="Consolas"/>
+          <w:b/>
+          <w:bCs/>
+        </w:rPr>
+        <w:t>"</w:t>
       </w:r>
       <w:r>
         <w:rPr>
@@ -1407,7 +2291,7 @@
     </w:p>
     <w:p>
       <w:pPr>
-        <w:pStyle w:val="ac"/>
+        <w:pStyle w:val="ListParagraph"/>
         <w:numPr>
           <w:ilvl w:val="0"/>
           <w:numId w:val="43"/>
@@ -1417,8 +2301,8 @@
           <w:bCs/>
         </w:rPr>
       </w:pPr>
-      <w:bookmarkStart w:id="2" w:name="OLE_LINK2"/>
-      <w:bookmarkEnd w:id="1"/>
+      <w:bookmarkStart w:id="3" w:name="OLE_LINK2"/>
+      <w:bookmarkEnd w:id="2"/>
       <w:r>
         <w:rPr>
           <w:rFonts w:ascii="Consolas" w:hAnsi="Consolas"/>
@@ -1432,9 +2316,17 @@
           <w:rFonts w:ascii="Consolas" w:hAnsi="Consolas"/>
           <w:b/>
           <w:bCs/>
-          <w:lang w:val="bg-BG"/>
-        </w:rPr>
-        <w:t>2:</w:t>
+        </w:rPr>
+        <w:t>Remove</w:t>
+      </w:r>
+      <w:r>
+        <w:rPr>
+          <w:rFonts w:ascii="Consolas" w:hAnsi="Consolas"/>
+          <w:b/>
+          <w:bCs/>
+          <w:lang w:val="bg-BG"/>
+        </w:rPr>
+        <w:t>:</w:t>
       </w:r>
       <w:r>
         <w:rPr>
@@ -1467,7 +2359,7 @@
     </w:p>
     <w:p>
       <w:pPr>
-        <w:pStyle w:val="ac"/>
+        <w:pStyle w:val="ListParagraph"/>
         <w:numPr>
           <w:ilvl w:val="1"/>
           <w:numId w:val="43"/>
@@ -1493,7 +2385,31 @@
         <w:rPr>
           <w:lang w:val="bg-BG"/>
         </w:rPr>
-        <w:t xml:space="preserve"> да премахни низ</w:t>
+        <w:t xml:space="preserve"> да </w:t>
+      </w:r>
+      <w:r>
+        <w:rPr>
+          <w:b/>
+          <w:bCs/>
+          <w:lang w:val="bg-BG"/>
+        </w:rPr>
+        <w:t>премахн</w:t>
+      </w:r>
+      <w:r>
+        <w:rPr>
+          <w:b/>
+          <w:bCs/>
+          <w:lang w:val="bg-BG"/>
+        </w:rPr>
+        <w:t>е</w:t>
+      </w:r>
+      <w:r>
+        <w:rPr>
+          <w:b/>
+          <w:bCs/>
+          <w:lang w:val="bg-BG"/>
+        </w:rPr>
+        <w:t xml:space="preserve"> низ</w:t>
       </w:r>
       <w:r>
         <w:rPr>
@@ -1517,8 +2433,23 @@
         <w:rPr>
           <w:lang w:val="bg-BG"/>
         </w:rPr>
-        <w:t xml:space="preserve">а. Ако не съществува, трябва да хвърлите </w:t>
-      </w:r>
+        <w:t xml:space="preserve">а. Ако </w:t>
+      </w:r>
+      <w:r>
+        <w:rPr>
+          <w:b/>
+          <w:bCs/>
+          <w:lang w:val="bg-BG"/>
+        </w:rPr>
+        <w:t>не съществува</w:t>
+      </w:r>
+      <w:r>
+        <w:rPr>
+          <w:lang w:val="bg-BG"/>
+        </w:rPr>
+        <w:t xml:space="preserve">, трябва да хвърлите </w:t>
+      </w:r>
+      <w:proofErr w:type="spellStart"/>
       <w:r>
         <w:rPr>
           <w:rFonts w:ascii="Consolas" w:hAnsi="Consolas"/>
@@ -1527,6 +2458,7 @@
         </w:rPr>
         <w:t>InvalidOperationException</w:t>
       </w:r>
+      <w:proofErr w:type="spellEnd"/>
       <w:r>
         <w:rPr>
           <w:rFonts w:ascii="Consolas" w:hAnsi="Consolas"/>
@@ -1540,23 +2472,39 @@
           <w:rFonts w:ascii="Consolas" w:hAnsi="Consolas"/>
           <w:b/>
           <w:bCs/>
-          <w:lang w:val="bg-BG"/>
-        </w:rPr>
-        <w:t>„Името не същестува“</w:t>
+        </w:rPr>
+        <w:t>"</w:t>
       </w:r>
       <w:r>
         <w:rPr>
           <w:rFonts w:ascii="Consolas" w:hAnsi="Consolas"/>
           <w:b/>
           <w:bCs/>
+          <w:lang w:val="bg-BG"/>
+        </w:rPr>
+        <w:t>Името не същестува</w:t>
+      </w:r>
+      <w:r>
+        <w:rPr>
+          <w:rFonts w:ascii="Consolas" w:hAnsi="Consolas"/>
+          <w:b/>
+          <w:bCs/>
+        </w:rPr>
+        <w:t>"</w:t>
+      </w:r>
+      <w:r>
+        <w:rPr>
+          <w:rFonts w:ascii="Consolas" w:hAnsi="Consolas"/>
+          <w:b/>
+          <w:bCs/>
         </w:rPr>
         <w:t>)</w:t>
       </w:r>
     </w:p>
-    <w:bookmarkEnd w:id="2"/>
+    <w:bookmarkEnd w:id="3"/>
     <w:p>
       <w:pPr>
-        <w:pStyle w:val="ac"/>
+        <w:pStyle w:val="ListParagraph"/>
         <w:numPr>
           <w:ilvl w:val="0"/>
           <w:numId w:val="43"/>
@@ -1570,15 +2518,23 @@
         </w:rPr>
         <w:t>"</w:t>
       </w:r>
-      <w:bookmarkStart w:id="3" w:name="OLE_LINK3"/>
+      <w:bookmarkStart w:id="4" w:name="OLE_LINK3"/>
       <w:r>
         <w:rPr>
           <w:rFonts w:ascii="Consolas" w:hAnsi="Consolas"/>
           <w:b/>
           <w:bCs/>
-          <w:lang w:val="bg-BG"/>
-        </w:rPr>
-        <w:t>3:</w:t>
+        </w:rPr>
+        <w:t>Replace</w:t>
+      </w:r>
+      <w:r>
+        <w:rPr>
+          <w:rFonts w:ascii="Consolas" w:hAnsi="Consolas"/>
+          <w:b/>
+          <w:bCs/>
+          <w:lang w:val="bg-BG"/>
+        </w:rPr>
+        <w:t>:</w:t>
       </w:r>
       <w:r>
         <w:rPr>
@@ -1646,7 +2602,7 @@
     </w:p>
     <w:p>
       <w:pPr>
-        <w:pStyle w:val="ac"/>
+        <w:pStyle w:val="ListParagraph"/>
         <w:numPr>
           <w:ilvl w:val="1"/>
           <w:numId w:val="43"/>
@@ -1660,7 +2616,21 @@
         <w:rPr>
           <w:lang w:val="bg-BG"/>
         </w:rPr>
-        <w:t xml:space="preserve">Програмата трябва да замени </w:t>
+        <w:t xml:space="preserve">Програмата трябва да </w:t>
+      </w:r>
+      <w:r>
+        <w:rPr>
+          <w:b/>
+          <w:bCs/>
+          <w:lang w:val="bg-BG"/>
+        </w:rPr>
+        <w:t>замени</w:t>
+      </w:r>
+      <w:r>
+        <w:rPr>
+          <w:lang w:val="bg-BG"/>
+        </w:rPr>
+        <w:t xml:space="preserve"> </w:t>
       </w:r>
       <w:r>
         <w:rPr>
@@ -1694,8 +2664,23 @@
         <w:rPr>
           <w:lang w:val="bg-BG"/>
         </w:rPr>
-        <w:t xml:space="preserve"> Ако няма такъв низ, трябва да хвърлете </w:t>
-      </w:r>
+        <w:t xml:space="preserve"> Ако </w:t>
+      </w:r>
+      <w:r>
+        <w:rPr>
+          <w:b/>
+          <w:bCs/>
+          <w:lang w:val="bg-BG"/>
+        </w:rPr>
+        <w:t>няма такъв низ</w:t>
+      </w:r>
+      <w:r>
+        <w:rPr>
+          <w:lang w:val="bg-BG"/>
+        </w:rPr>
+        <w:t xml:space="preserve">, трябва да хвърлете </w:t>
+      </w:r>
+      <w:proofErr w:type="spellStart"/>
       <w:r>
         <w:rPr>
           <w:rFonts w:ascii="Consolas" w:hAnsi="Consolas"/>
@@ -1704,6 +2689,7 @@
         </w:rPr>
         <w:t>InvalidOperationException</w:t>
       </w:r>
+      <w:proofErr w:type="spellEnd"/>
       <w:r>
         <w:rPr>
           <w:rFonts w:ascii="Consolas" w:hAnsi="Consolas"/>
@@ -1717,23 +2703,39 @@
           <w:rFonts w:ascii="Consolas" w:hAnsi="Consolas"/>
           <w:b/>
           <w:bCs/>
-          <w:lang w:val="bg-BG"/>
-        </w:rPr>
-        <w:t>„Името не същестува“</w:t>
+        </w:rPr>
+        <w:t>"</w:t>
       </w:r>
       <w:r>
         <w:rPr>
           <w:rFonts w:ascii="Consolas" w:hAnsi="Consolas"/>
           <w:b/>
           <w:bCs/>
+          <w:lang w:val="bg-BG"/>
+        </w:rPr>
+        <w:t>Името не същестува</w:t>
+      </w:r>
+      <w:r>
+        <w:rPr>
+          <w:rFonts w:ascii="Consolas" w:hAnsi="Consolas"/>
+          <w:b/>
+          <w:bCs/>
+        </w:rPr>
+        <w:t>"</w:t>
+      </w:r>
+      <w:r>
+        <w:rPr>
+          <w:rFonts w:ascii="Consolas" w:hAnsi="Consolas"/>
+          <w:b/>
+          <w:bCs/>
         </w:rPr>
         <w:t>)</w:t>
       </w:r>
     </w:p>
-    <w:bookmarkEnd w:id="3"/>
+    <w:bookmarkEnd w:id="4"/>
     <w:p>
       <w:pPr>
-        <w:pStyle w:val="ac"/>
+        <w:pStyle w:val="ListParagraph"/>
         <w:numPr>
           <w:ilvl w:val="0"/>
           <w:numId w:val="43"/>
@@ -1747,15 +2749,14 @@
         </w:rPr>
         <w:t>"</w:t>
       </w:r>
-      <w:bookmarkStart w:id="4" w:name="OLE_LINK4"/>
+      <w:bookmarkStart w:id="5" w:name="OLE_LINK4"/>
       <w:r>
         <w:rPr>
           <w:rFonts w:ascii="Consolas" w:hAnsi="Consolas"/>
           <w:b/>
           <w:bCs/>
-          <w:lang w:val="bg-BG"/>
-        </w:rPr>
-        <w:t>4</w:t>
+        </w:rPr>
+        <w:t>Print</w:t>
       </w:r>
       <w:r>
         <w:rPr>
@@ -1771,7 +2772,7 @@
     </w:p>
     <w:p>
       <w:pPr>
-        <w:pStyle w:val="ac"/>
+        <w:pStyle w:val="ListParagraph"/>
         <w:numPr>
           <w:ilvl w:val="1"/>
           <w:numId w:val="43"/>
@@ -1781,25 +2782,39 @@
         <w:rPr>
           <w:lang w:val="bg-BG"/>
         </w:rPr>
-        <w:t xml:space="preserve">Програмата трябва да отпечата съдържанието на файла във формата: </w:t>
+        <w:t xml:space="preserve">Програмата трябва да </w:t>
+      </w:r>
+      <w:r>
+        <w:rPr>
+          <w:b/>
+          <w:bCs/>
+          <w:lang w:val="bg-BG"/>
+        </w:rPr>
+        <w:t>отпечата съдържанието</w:t>
+      </w:r>
+      <w:r>
+        <w:rPr>
+          <w:lang w:val="bg-BG"/>
+        </w:rPr>
+        <w:t xml:space="preserve"> на файла във формата: </w:t>
       </w:r>
     </w:p>
     <w:p>
       <w:pPr>
-        <w:pStyle w:val="ac"/>
+        <w:pStyle w:val="ListParagraph"/>
         <w:numPr>
           <w:ilvl w:val="1"/>
           <w:numId w:val="43"/>
         </w:numPr>
         <w:spacing w:line="240" w:lineRule="auto"/>
         <w:rPr>
-          <w:rStyle w:val="ab"/>
+          <w:rStyle w:val="Strong"/>
           <w:rFonts w:ascii="Consolas" w:hAnsi="Consolas"/>
         </w:rPr>
       </w:pPr>
       <w:r>
         <w:rPr>
-          <w:rStyle w:val="ab"/>
+          <w:rStyle w:val="Strong"/>
           <w:rFonts w:ascii="Consolas" w:hAnsi="Consolas"/>
           <w:lang w:val="bg-BG"/>
         </w:rPr>
@@ -1808,20 +2823,20 @@
     </w:p>
     <w:p>
       <w:pPr>
-        <w:pStyle w:val="ac"/>
+        <w:pStyle w:val="ListParagraph"/>
         <w:numPr>
           <w:ilvl w:val="1"/>
           <w:numId w:val="43"/>
         </w:numPr>
         <w:spacing w:line="240" w:lineRule="auto"/>
         <w:rPr>
-          <w:rStyle w:val="ab"/>
+          <w:rStyle w:val="Strong"/>
           <w:rFonts w:ascii="Consolas" w:hAnsi="Consolas"/>
         </w:rPr>
       </w:pPr>
       <w:r>
         <w:rPr>
-          <w:rStyle w:val="ab"/>
+          <w:rStyle w:val="Strong"/>
           <w:rFonts w:ascii="Consolas" w:hAnsi="Consolas"/>
         </w:rPr>
         <w:t>-- {</w:t>
@@ -1837,7 +2852,7 @@
       </w:r>
       <w:r>
         <w:rPr>
-          <w:rStyle w:val="ab"/>
+          <w:rStyle w:val="Strong"/>
           <w:rFonts w:ascii="Consolas" w:hAnsi="Consolas"/>
         </w:rPr>
         <w:t>}</w:t>
@@ -1845,20 +2860,20 @@
     </w:p>
     <w:p>
       <w:pPr>
-        <w:pStyle w:val="ac"/>
+        <w:pStyle w:val="ListParagraph"/>
         <w:numPr>
           <w:ilvl w:val="1"/>
           <w:numId w:val="43"/>
         </w:numPr>
         <w:spacing w:line="240" w:lineRule="auto"/>
         <w:rPr>
-          <w:rStyle w:val="ab"/>
+          <w:rStyle w:val="Strong"/>
           <w:rFonts w:ascii="Consolas" w:hAnsi="Consolas"/>
         </w:rPr>
       </w:pPr>
       <w:r>
         <w:rPr>
-          <w:rStyle w:val="ab"/>
+          <w:rStyle w:val="Strong"/>
           <w:rFonts w:ascii="Consolas" w:hAnsi="Consolas"/>
         </w:rPr>
         <w:t>-- {</w:t>
@@ -1874,7 +2889,7 @@
       </w:r>
       <w:r>
         <w:rPr>
-          <w:rStyle w:val="ab"/>
+          <w:rStyle w:val="Strong"/>
           <w:rFonts w:ascii="Consolas" w:hAnsi="Consolas"/>
         </w:rPr>
         <w:t>}</w:t>
@@ -1882,7 +2897,7 @@
     </w:p>
     <w:p>
       <w:pPr>
-        <w:pStyle w:val="ac"/>
+        <w:pStyle w:val="ListParagraph"/>
         <w:numPr>
           <w:ilvl w:val="1"/>
           <w:numId w:val="43"/>
@@ -1896,7 +2911,7 @@
       </w:pPr>
       <w:r>
         <w:rPr>
-          <w:rStyle w:val="ab"/>
+          <w:rStyle w:val="Strong"/>
           <w:rFonts w:ascii="Consolas" w:hAnsi="Consolas"/>
         </w:rPr>
         <w:t>-- {</w:t>
@@ -1912,16 +2927,16 @@
       </w:r>
       <w:r>
         <w:rPr>
-          <w:rStyle w:val="ab"/>
+          <w:rStyle w:val="Strong"/>
           <w:rFonts w:ascii="Consolas" w:hAnsi="Consolas"/>
         </w:rPr>
         <w:t>}</w:t>
       </w:r>
     </w:p>
-    <w:bookmarkEnd w:id="4"/>
+    <w:bookmarkEnd w:id="5"/>
     <w:p>
       <w:pPr>
-        <w:pStyle w:val="ac"/>
+        <w:pStyle w:val="ListParagraph"/>
         <w:numPr>
           <w:ilvl w:val="0"/>
           <w:numId w:val="43"/>
@@ -1940,9 +2955,8 @@
           <w:rFonts w:ascii="Consolas" w:hAnsi="Consolas"/>
           <w:b/>
           <w:bCs/>
-          <w:lang w:val="bg-BG"/>
-        </w:rPr>
-        <w:t>5</w:t>
+        </w:rPr>
+        <w:t>Stop</w:t>
       </w:r>
       <w:r>
         <w:rPr>
@@ -1958,7 +2972,7 @@
     </w:p>
     <w:p>
       <w:pPr>
-        <w:pStyle w:val="ac"/>
+        <w:pStyle w:val="ListParagraph"/>
         <w:numPr>
           <w:ilvl w:val="1"/>
           <w:numId w:val="43"/>
@@ -1973,7 +2987,41 @@
     </w:p>
     <w:p>
       <w:pPr>
-        <w:pStyle w:val="2"/>
+        <w:rPr>
+          <w:b/>
+          <w:bCs/>
+          <w:sz w:val="36"/>
+          <w:szCs w:val="36"/>
+        </w:rPr>
+      </w:pPr>
+      <w:r>
+        <w:rPr>
+          <w:b/>
+          <w:bCs/>
+          <w:sz w:val="36"/>
+          <w:szCs w:val="36"/>
+          <w:highlight w:val="yellow"/>
+        </w:rPr>
+        <w:t>TODO</w:t>
+      </w:r>
+      <w:bookmarkStart w:id="6" w:name="OLE_LINK6"/>
+      <w:bookmarkStart w:id="7" w:name="OLE_LINK7"/>
+      <w:r>
+        <w:rPr>
+          <w:b/>
+          <w:bCs/>
+          <w:sz w:val="36"/>
+          <w:szCs w:val="36"/>
+          <w:highlight w:val="yellow"/>
+        </w:rPr>
+        <w:t>: Add examples for input.txt and file.txt results</w:t>
+      </w:r>
+    </w:p>
+    <w:bookmarkEnd w:id="6"/>
+    <w:bookmarkEnd w:id="7"/>
+    <w:p>
+      <w:pPr>
+        <w:pStyle w:val="Heading2"/>
       </w:pPr>
       <w:r>
         <w:rPr>
@@ -1983,13 +3031,263 @@
       </w:r>
     </w:p>
     <w:p>
-      <w:r>
-        <w:t>Иван е страхотен програмист, но този път се е загубил в своите мисли и не може да се сети как работи алгоритъмът за двоично търсене в сортиран масив. Той има задача да намери определен елемент в такъв масив, но не може да разбере как да го направи. Вашата задача е да му помогнете и да напишете програма, която да извърши двоично търсене в сортиран масив.</w:t>
+      <w:pPr>
+        <w:rPr>
+          <w:i/>
+          <w:iCs/>
+        </w:rPr>
+      </w:pPr>
+      <w:r>
+        <w:rPr>
+          <w:i/>
+          <w:iCs/>
+        </w:rPr>
+        <w:t xml:space="preserve">Иван е страхотен програмист, но този път се е загубил в своите мисли и не може да се сети как работи алгоритъмът за двоично търсене в сортиран масив. Той има задача да намери определен елемент в такъв масив, но не може да разбере как да го направи. </w:t>
       </w:r>
     </w:p>
     <w:p>
       <w:pPr>
-        <w:pStyle w:val="3"/>
+        <w:rPr>
+          <w:i/>
+          <w:iCs/>
+        </w:rPr>
+      </w:pPr>
+    </w:p>
+    <w:p>
+      <w:pPr>
+        <w:rPr>
+          <w:b/>
+          <w:bCs/>
+          <w:i/>
+          <w:iCs/>
+          <w:sz w:val="40"/>
+          <w:szCs w:val="40"/>
+        </w:rPr>
+      </w:pPr>
+      <w:r>
+        <w:rPr>
+          <w:b/>
+          <w:bCs/>
+          <w:i/>
+          <w:iCs/>
+          <w:sz w:val="40"/>
+          <w:szCs w:val="40"/>
+          <w:highlight w:val="yellow"/>
+        </w:rPr>
+        <w:t>TODO: Fix table</w:t>
+      </w:r>
+    </w:p>
+    <w:tbl>
+      <w:tblPr>
+        <w:tblStyle w:val="TableGrid"/>
+        <w:tblW w:w="0" w:type="auto"/>
+        <w:tblLook w:val="04A0" w:firstRow="1" w:lastRow="0" w:firstColumn="1" w:lastColumn="0" w:noHBand="0" w:noVBand="1"/>
+      </w:tblPr>
+      <w:tblGrid>
+        <w:gridCol w:w="3475"/>
+        <w:gridCol w:w="3475"/>
+        <w:gridCol w:w="3475"/>
+      </w:tblGrid>
+      <w:tr>
+        <w:tc>
+          <w:tcPr>
+            <w:tcW w:w="3475" w:type="dxa"/>
+          </w:tcPr>
+          <w:p>
+            <w:pPr>
+              <w:rPr>
+                <w:i/>
+                <w:iCs/>
+                <w:lang w:val="bg-BG"/>
+              </w:rPr>
+            </w:pPr>
+            <w:r>
+              <w:rPr>
+                <w:i/>
+                <w:iCs/>
+                <w:lang w:val="bg-BG"/>
+              </w:rPr>
+              <w:t>Вход</w:t>
+            </w:r>
+          </w:p>
+        </w:tc>
+        <w:tc>
+          <w:tcPr>
+            <w:tcW w:w="3475" w:type="dxa"/>
+          </w:tcPr>
+          <w:p>
+            <w:pPr>
+              <w:rPr>
+                <w:i/>
+                <w:iCs/>
+              </w:rPr>
+            </w:pPr>
+          </w:p>
+        </w:tc>
+        <w:tc>
+          <w:tcPr>
+            <w:tcW w:w="3475" w:type="dxa"/>
+          </w:tcPr>
+          <w:p>
+            <w:pPr>
+              <w:rPr>
+                <w:i/>
+                <w:iCs/>
+              </w:rPr>
+            </w:pPr>
+          </w:p>
+        </w:tc>
+      </w:tr>
+      <w:tr>
+        <w:tc>
+          <w:tcPr>
+            <w:tcW w:w="3475" w:type="dxa"/>
+          </w:tcPr>
+          <w:p>
+            <w:pPr>
+              <w:rPr>
+                <w:i/>
+                <w:iCs/>
+              </w:rPr>
+            </w:pPr>
+          </w:p>
+        </w:tc>
+        <w:tc>
+          <w:tcPr>
+            <w:tcW w:w="3475" w:type="dxa"/>
+          </w:tcPr>
+          <w:p>
+            <w:pPr>
+              <w:rPr>
+                <w:i/>
+                <w:iCs/>
+              </w:rPr>
+            </w:pPr>
+          </w:p>
+        </w:tc>
+        <w:tc>
+          <w:tcPr>
+            <w:tcW w:w="3475" w:type="dxa"/>
+          </w:tcPr>
+          <w:p>
+            <w:pPr>
+              <w:rPr>
+                <w:i/>
+                <w:iCs/>
+              </w:rPr>
+            </w:pPr>
+          </w:p>
+        </w:tc>
+      </w:tr>
+      <w:tr>
+        <w:tc>
+          <w:tcPr>
+            <w:tcW w:w="3475" w:type="dxa"/>
+          </w:tcPr>
+          <w:p>
+            <w:pPr>
+              <w:rPr>
+                <w:i/>
+                <w:iCs/>
+              </w:rPr>
+            </w:pPr>
+          </w:p>
+        </w:tc>
+        <w:tc>
+          <w:tcPr>
+            <w:tcW w:w="3475" w:type="dxa"/>
+          </w:tcPr>
+          <w:p>
+            <w:pPr>
+              <w:rPr>
+                <w:i/>
+                <w:iCs/>
+              </w:rPr>
+            </w:pPr>
+          </w:p>
+        </w:tc>
+        <w:tc>
+          <w:tcPr>
+            <w:tcW w:w="3475" w:type="dxa"/>
+          </w:tcPr>
+          <w:p>
+            <w:pPr>
+              <w:rPr>
+                <w:i/>
+                <w:iCs/>
+              </w:rPr>
+            </w:pPr>
+          </w:p>
+        </w:tc>
+      </w:tr>
+    </w:tbl>
+    <w:p>
+      <w:pPr>
+        <w:rPr>
+          <w:i/>
+          <w:iCs/>
+        </w:rPr>
+      </w:pPr>
+    </w:p>
+    <w:p/>
+    <w:p>
+      <w:r>
+        <w:t xml:space="preserve">Вашата задача е да му помогнете и да напишете програма, която да извърши </w:t>
+      </w:r>
+      <w:r>
+        <w:rPr>
+          <w:b/>
+          <w:bCs/>
+        </w:rPr>
+        <w:t xml:space="preserve">двоично </w:t>
+      </w:r>
+      <w:proofErr w:type="spellStart"/>
+      <w:r>
+        <w:rPr>
+          <w:b/>
+          <w:bCs/>
+        </w:rPr>
+        <w:t>търсене</w:t>
+      </w:r>
+      <w:proofErr w:type="spellEnd"/>
+      <w:r>
+        <w:rPr>
+          <w:b/>
+          <w:bCs/>
+        </w:rPr>
+        <w:t xml:space="preserve"> в </w:t>
+      </w:r>
+      <w:proofErr w:type="spellStart"/>
+      <w:r>
+        <w:rPr>
+          <w:b/>
+          <w:bCs/>
+        </w:rPr>
+        <w:t>сортиран</w:t>
+      </w:r>
+      <w:proofErr w:type="spellEnd"/>
+      <w:r>
+        <w:rPr>
+          <w:b/>
+          <w:bCs/>
+        </w:rPr>
+        <w:t xml:space="preserve"> масив</w:t>
+      </w:r>
+      <w:r>
+        <w:t>.</w:t>
+      </w:r>
+    </w:p>
+    <w:p/>
+    <w:p/>
+    <w:p/>
+    <w:p/>
+    <w:p/>
+    <w:p/>
+    <w:p/>
+    <w:p/>
+    <w:p>
+      <w:pPr>
+        <w:pStyle w:val="Heading3"/>
       </w:pPr>
       <w:r>
         <w:rPr>
@@ -2040,7 +3338,7 @@
     </w:p>
     <w:p>
       <w:pPr>
-        <w:pStyle w:val="3"/>
+        <w:pStyle w:val="Heading3"/>
         <w:rPr>
           <w:lang w:val="bg-BG"/>
         </w:rPr>
@@ -2054,7 +3352,7 @@
     </w:p>
     <w:p>
       <w:pPr>
-        <w:pStyle w:val="ac"/>
+        <w:pStyle w:val="ListParagraph"/>
         <w:numPr>
           <w:ilvl w:val="0"/>
           <w:numId w:val="45"/>
@@ -2104,9 +3402,9 @@
     </w:p>
     <w:tbl>
       <w:tblPr>
-        <w:tblStyle w:val="af"/>
+        <w:tblStyle w:val="TableGrid"/>
         <w:tblpPr w:leftFromText="141" w:rightFromText="141" w:horzAnchor="page" w:tblpX="1193" w:tblpY="-14161"/>
-        <w:tblW w:w="6923" w:type="dxa"/>
+        <w:tblW w:w="7243" w:type="dxa"/>
         <w:tblCellMar>
           <w:top w:w="86" w:type="dxa"/>
           <w:left w:w="144" w:type="dxa"/>
@@ -2116,14 +3414,17 @@
         <w:tblLook w:val="04A0" w:firstRow="1" w:lastRow="0" w:firstColumn="1" w:lastColumn="0" w:noHBand="0" w:noVBand="1"/>
       </w:tblPr>
       <w:tblGrid>
-        <w:gridCol w:w="1501"/>
-        <w:gridCol w:w="1387"/>
-        <w:gridCol w:w="4035"/>
+        <w:gridCol w:w="1570"/>
+        <w:gridCol w:w="1451"/>
+        <w:gridCol w:w="4222"/>
       </w:tblGrid>
       <w:tr>
+        <w:trPr>
+          <w:trHeight w:val="378"/>
+        </w:trPr>
         <w:tc>
           <w:tcPr>
-            <w:tcW w:w="1501" w:type="dxa"/>
+            <w:tcW w:w="1570" w:type="dxa"/>
             <w:shd w:val="clear" w:color="auto" w:fill="D9D9D9" w:themeFill="background1" w:themeFillShade="D9"/>
             <w:vAlign w:val="center"/>
           </w:tcPr>
@@ -2149,7 +3450,7 @@
         </w:tc>
         <w:tc>
           <w:tcPr>
-            <w:tcW w:w="1387" w:type="dxa"/>
+            <w:tcW w:w="1451" w:type="dxa"/>
             <w:shd w:val="clear" w:color="auto" w:fill="D9D9D9" w:themeFill="background1" w:themeFillShade="D9"/>
             <w:vAlign w:val="center"/>
           </w:tcPr>
@@ -2171,7 +3472,7 @@
         </w:tc>
         <w:tc>
           <w:tcPr>
-            <w:tcW w:w="4035" w:type="dxa"/>
+            <w:tcW w:w="4222" w:type="dxa"/>
             <w:shd w:val="clear" w:color="auto" w:fill="D9D9D9" w:themeFill="background1" w:themeFillShade="D9"/>
           </w:tcPr>
           <w:p>
@@ -2194,9 +3495,12 @@
         </w:tc>
       </w:tr>
       <w:tr>
+        <w:trPr>
+          <w:trHeight w:val="696"/>
+        </w:trPr>
         <w:tc>
           <w:tcPr>
-            <w:tcW w:w="1501" w:type="dxa"/>
+            <w:tcW w:w="1570" w:type="dxa"/>
           </w:tcPr>
           <w:p>
             <w:pPr>
@@ -2237,7 +3541,7 @@
         </w:tc>
         <w:tc>
           <w:tcPr>
-            <w:tcW w:w="1387" w:type="dxa"/>
+            <w:tcW w:w="1451" w:type="dxa"/>
           </w:tcPr>
           <w:p>
             <w:pPr>
@@ -2262,7 +3566,7 @@
         </w:tc>
         <w:tc>
           <w:tcPr>
-            <w:tcW w:w="4035" w:type="dxa"/>
+            <w:tcW w:w="4222" w:type="dxa"/>
           </w:tcPr>
           <w:p>
             <w:pPr>
@@ -2325,9 +3629,12 @@
         </w:tc>
       </w:tr>
       <w:tr>
+        <w:trPr>
+          <w:trHeight w:val="684"/>
+        </w:trPr>
         <w:tc>
           <w:tcPr>
-            <w:tcW w:w="1501" w:type="dxa"/>
+            <w:tcW w:w="1570" w:type="dxa"/>
           </w:tcPr>
           <w:p>
             <w:pPr>
@@ -2368,7 +3675,7 @@
         </w:tc>
         <w:tc>
           <w:tcPr>
-            <w:tcW w:w="1387" w:type="dxa"/>
+            <w:tcW w:w="1451" w:type="dxa"/>
           </w:tcPr>
           <w:p>
             <w:pPr>
@@ -2391,7 +3698,7 @@
         </w:tc>
         <w:tc>
           <w:tcPr>
-            <w:tcW w:w="4035" w:type="dxa"/>
+            <w:tcW w:w="4222" w:type="dxa"/>
           </w:tcPr>
           <w:p>
             <w:pPr>
@@ -2454,9 +3761,12 @@
         </w:tc>
       </w:tr>
       <w:tr>
+        <w:trPr>
+          <w:trHeight w:val="696"/>
+        </w:trPr>
         <w:tc>
           <w:tcPr>
-            <w:tcW w:w="1501" w:type="dxa"/>
+            <w:tcW w:w="1570" w:type="dxa"/>
           </w:tcPr>
           <w:p>
             <w:pPr>
@@ -2497,7 +3807,7 @@
         </w:tc>
         <w:tc>
           <w:tcPr>
-            <w:tcW w:w="1387" w:type="dxa"/>
+            <w:tcW w:w="1451" w:type="dxa"/>
           </w:tcPr>
           <w:p>
             <w:pPr>
@@ -2520,7 +3830,7 @@
         </w:tc>
         <w:tc>
           <w:tcPr>
-            <w:tcW w:w="4035" w:type="dxa"/>
+            <w:tcW w:w="4222" w:type="dxa"/>
           </w:tcPr>
           <w:p>
             <w:pPr>
@@ -2599,7 +3909,7 @@
 <w:ftr xmlns:wpc="http://schemas.microsoft.com/office/word/2010/wordprocessingCanvas" xmlns:cx="http://schemas.microsoft.com/office/drawing/2014/chartex" xmlns:cx1="http://schemas.microsoft.com/office/drawing/2015/9/8/chartex" xmlns:cx2="http://schemas.microsoft.com/office/drawing/2015/10/21/chartex" xmlns:cx3="http://schemas.microsoft.com/office/drawing/2016/5/9/chartex" xmlns:cx4="http://schemas.microsoft.com/office/drawing/2016/5/10/chartex" xmlns:cx5="http://schemas.microsoft.com/office/drawing/2016/5/11/chartex" xmlns:cx6="http://schemas.microsoft.com/office/drawing/2016/5/12/chartex" xmlns:cx7="http://schemas.microsoft.com/office/drawing/2016/5/13/chartex" xmlns:cx8="http://schemas.microsoft.com/office/drawing/2016/5/14/chartex" xmlns:mc="http://schemas.openxmlformats.org/markup-compatibility/2006" xmlns:aink="http://schemas.microsoft.com/office/drawing/2016/ink" xmlns:am3d="http://schemas.microsoft.com/office/drawing/2017/model3d" xmlns:o="urn:schemas-microsoft-com:office:office" xmlns:oel="http://schemas.microsoft.com/office/2019/extlst" xmlns:r="http://schemas.openxmlformats.org/officeDocument/2006/relationships" xmlns:m="http://schemas.openxmlformats.org/officeDocument/2006/math" xmlns:v="urn:schemas-microsoft-com:vml" xmlns:wp14="http://schemas.microsoft.com/office/word/2010/wordprocessingDrawing" xmlns:wp="http://schemas.openxmlformats.org/drawingml/2006/wordprocessingDrawing" xmlns:w10="urn:schemas-microsoft-com:office:word" xmlns:w="http://schemas.openxmlformats.org/wordprocessingml/2006/main" xmlns:w14="http://schemas.microsoft.com/office/word/2010/wordml" xmlns:w15="http://schemas.microsoft.com/office/word/2012/wordml" xmlns:w16cex="http://schemas.microsoft.com/office/word/2018/wordml/cex" xmlns:w16cid="http://schemas.microsoft.com/office/word/2016/wordml/cid" xmlns:w16="http://schemas.microsoft.com/office/word/2018/wordml" xmlns:w16sdtdh="http://schemas.microsoft.com/office/word/2020/wordml/sdtdatahash" xmlns:w16se="http://schemas.microsoft.com/office/word/2015/wordml/symex" xmlns:wpg="http://schemas.microsoft.com/office/word/2010/wordprocessingGroup" xmlns:wpi="http://schemas.microsoft.com/office/word/2010/wordprocessingInk" xmlns:wne="http://schemas.microsoft.com/office/word/2006/wordml" xmlns:wps="http://schemas.microsoft.com/office/word/2010/wordprocessingShape" mc:Ignorable="w14 w15 w16se w16cid w16 w16cex w16sdtdh wp14">
   <w:p>
     <w:pPr>
-      <w:pStyle w:val="a5"/>
+      <w:pStyle w:val="Footer"/>
     </w:pPr>
     <w:r>
       <w:rPr>
@@ -2777,7 +4087,7 @@
                               <w:szCs w:val="17"/>
                             </w:rPr>
                           </w:pPr>
-                          <w:bookmarkStart w:id="5" w:name="_Hlk24191091"/>
+                          <w:bookmarkStart w:id="8" w:name="_Hlk24191091"/>
                           <w:r>
                             <w:rPr>
                               <w:sz w:val="17"/>
@@ -2795,7 +4105,7 @@
                           <w:hyperlink r:id="rId1" w:history="1">
                             <w:r>
                               <w:rPr>
-                                <w:rStyle w:val="a9"/>
+                                <w:rStyle w:val="Hyperlink"/>
                                 <w:color w:val="0882DE"/>
                                 <w:sz w:val="17"/>
                                 <w:szCs w:val="17"/>
@@ -2804,7 +4114,7 @@
                             </w:r>
                             <w:r>
                               <w:rPr>
-                                <w:rStyle w:val="a9"/>
+                                <w:rStyle w:val="Hyperlink"/>
                                 <w:color w:val="0882DE"/>
                                 <w:sz w:val="17"/>
                                 <w:szCs w:val="17"/>
@@ -2813,7 +4123,7 @@
                             </w:r>
                             <w:r>
                               <w:rPr>
-                                <w:rStyle w:val="a9"/>
+                                <w:rStyle w:val="Hyperlink"/>
                                 <w:color w:val="0882DE"/>
                                 <w:sz w:val="17"/>
                                 <w:szCs w:val="17"/>
@@ -2913,7 +4223,7 @@
                             <w:t>.</w:t>
                           </w:r>
                         </w:p>
-                        <w:bookmarkEnd w:id="5"/>
+                        <w:bookmarkEnd w:id="8"/>
                         <w:p>
                           <w:pPr>
                             <w:spacing w:line="240" w:lineRule="auto"/>
@@ -3652,7 +4962,7 @@
                           <wp:extent cx="180000" cy="180000"/>
                           <wp:effectExtent l="0" t="0" r="0" b="0"/>
                           <wp:docPr id="3" name="Picture 3">
-                            <a:hlinkClick xmlns:a="http://schemas.openxmlformats.org/drawingml/2006/main" r:id="rId2"/>
+                            <a:hlinkClick xmlns:a="http://schemas.openxmlformats.org/drawingml/2006/main" r:id="rId22"/>
                           </wp:docPr>
                           <wp:cNvGraphicFramePr>
                             <a:graphicFrameLocks xmlns:a="http://schemas.openxmlformats.org/drawingml/2006/main" noChangeAspect="1"/>
@@ -3662,14 +4972,14 @@
                               <pic:pic xmlns:pic="http://schemas.openxmlformats.org/drawingml/2006/picture">
                                 <pic:nvPicPr>
                                   <pic:cNvPr id="3" name="Picture 3">
-                                    <a:hlinkClick r:id="rId2"/>
+                                    <a:hlinkClick r:id="rId22"/>
                                   </pic:cNvPr>
                                   <pic:cNvPicPr>
                                     <a:picLocks noChangeAspect="1" noChangeArrowheads="1"/>
                                   </pic:cNvPicPr>
                                 </pic:nvPicPr>
                                 <pic:blipFill>
-                                  <a:blip r:embed="rId3">
+                                  <a:blip r:embed="rId23">
                                     <a:extLst>
                                       <a:ext uri="{28A0092B-C50C-407E-A947-70E740481C1C}">
                                         <a14:useLocalDpi xmlns:a14="http://schemas.microsoft.com/office/drawing/2010/main" val="0"/>
@@ -3718,7 +5028,7 @@
                           <wp:extent cx="180000" cy="180000"/>
                           <wp:effectExtent l="0" t="0" r="0" b="0"/>
                           <wp:docPr id="2" name="Picture 2">
-                            <a:hlinkClick xmlns:a="http://schemas.openxmlformats.org/drawingml/2006/main" r:id="rId4"/>
+                            <a:hlinkClick xmlns:a="http://schemas.openxmlformats.org/drawingml/2006/main" r:id="rId24"/>
                           </wp:docPr>
                           <wp:cNvGraphicFramePr>
                             <a:graphicFrameLocks xmlns:a="http://schemas.openxmlformats.org/drawingml/2006/main" noChangeAspect="1"/>
@@ -3728,14 +5038,14 @@
                               <pic:pic xmlns:pic="http://schemas.openxmlformats.org/drawingml/2006/picture">
                                 <pic:nvPicPr>
                                   <pic:cNvPr id="2" name="Picture 2">
-                                    <a:hlinkClick r:id="rId4"/>
+                                    <a:hlinkClick r:id="rId24"/>
                                   </pic:cNvPr>
                                   <pic:cNvPicPr>
                                     <a:picLocks noChangeAspect="1" noChangeArrowheads="1"/>
                                   </pic:cNvPicPr>
                                 </pic:nvPicPr>
                                 <pic:blipFill>
-                                  <a:blip r:embed="rId5">
+                                  <a:blip r:embed="rId25">
                                     <a:extLst>
                                       <a:ext uri="{28A0092B-C50C-407E-A947-70E740481C1C}">
                                         <a14:useLocalDpi xmlns:a14="http://schemas.microsoft.com/office/drawing/2010/main" val="0"/>
@@ -3784,7 +5094,7 @@
                           <wp:extent cx="180000" cy="180000"/>
                           <wp:effectExtent l="0" t="0" r="0" b="0"/>
                           <wp:docPr id="5" name="Picture 5" title="Software University @ Facebook">
-                            <a:hlinkClick xmlns:a="http://schemas.openxmlformats.org/drawingml/2006/main" r:id="rId6"/>
+                            <a:hlinkClick xmlns:a="http://schemas.openxmlformats.org/drawingml/2006/main" r:id="rId26"/>
                           </wp:docPr>
                           <wp:cNvGraphicFramePr>
                             <a:graphicFrameLocks xmlns:a="http://schemas.openxmlformats.org/drawingml/2006/main" noChangeAspect="1"/>
@@ -3794,12 +5104,12 @@
                               <pic:pic xmlns:pic="http://schemas.openxmlformats.org/drawingml/2006/picture">
                                 <pic:nvPicPr>
                                   <pic:cNvPr id="5" name="Picture 5" title="Software University @ Facebook">
-                                    <a:hlinkClick r:id="rId6"/>
+                                    <a:hlinkClick r:id="rId26"/>
                                   </pic:cNvPr>
                                   <pic:cNvPicPr/>
                                 </pic:nvPicPr>
                                 <pic:blipFill>
-                                  <a:blip r:embed="rId7"/>
+                                  <a:blip r:embed="rId27"/>
                                   <a:stretch>
                                     <a:fillRect/>
                                   </a:stretch>
@@ -3837,7 +5147,7 @@
                           <wp:extent cx="180000" cy="180000"/>
                           <wp:effectExtent l="0" t="0" r="0" b="0"/>
                           <wp:docPr id="20" name="Picture 20">
-                            <a:hlinkClick xmlns:a="http://schemas.openxmlformats.org/drawingml/2006/main" r:id="rId8"/>
+                            <a:hlinkClick xmlns:a="http://schemas.openxmlformats.org/drawingml/2006/main" r:id="rId28"/>
                           </wp:docPr>
                           <wp:cNvGraphicFramePr>
                             <a:graphicFrameLocks xmlns:a="http://schemas.openxmlformats.org/drawingml/2006/main" noChangeAspect="1"/>
@@ -3847,20 +5157,20 @@
                               <pic:pic xmlns:pic="http://schemas.openxmlformats.org/drawingml/2006/picture">
                                 <pic:nvPicPr>
                                   <pic:cNvPr id="20" name="Picture 20">
-                                    <a:hlinkClick r:id="rId8"/>
+                                    <a:hlinkClick r:id="rId28"/>
                                   </pic:cNvPr>
                                   <pic:cNvPicPr>
                                     <a:picLocks noChangeAspect="1" noChangeArrowheads="1"/>
                                   </pic:cNvPicPr>
                                 </pic:nvPicPr>
                                 <pic:blipFill>
-                                  <a:blip r:embed="rId9">
+                                  <a:blip r:embed="rId29">
                                     <a:extLst>
                                       <a:ext uri="{28A0092B-C50C-407E-A947-70E740481C1C}">
                                         <a14:useLocalDpi xmlns:a14="http://schemas.microsoft.com/office/drawing/2010/main" val="0"/>
                                       </a:ext>
                                       <a:ext uri="{837473B0-CC2E-450A-ABE3-18F120FF3D39}">
-                                        <a1611:picAttrSrcUrl xmlns:a1611="http://schemas.microsoft.com/office/drawing/2016/11/main" r:id="rId10"/>
+                                        <a1611:picAttrSrcUrl xmlns:a1611="http://schemas.microsoft.com/office/drawing/2016/11/main" r:id="rId30"/>
                                       </a:ext>
                                     </a:extLst>
                                   </a:blip>
@@ -3906,7 +5216,7 @@
                           <wp:extent cx="180000" cy="180000"/>
                           <wp:effectExtent l="0" t="0" r="0" b="0"/>
                           <wp:docPr id="7" name="Picture 7" title="Software University @ Twitter">
-                            <a:hlinkClick xmlns:a="http://schemas.openxmlformats.org/drawingml/2006/main" r:id="rId11"/>
+                            <a:hlinkClick xmlns:a="http://schemas.openxmlformats.org/drawingml/2006/main" r:id="rId31"/>
                           </wp:docPr>
                           <wp:cNvGraphicFramePr>
                             <a:graphicFrameLocks xmlns:a="http://schemas.openxmlformats.org/drawingml/2006/main" noChangeAspect="1"/>
@@ -3916,12 +5226,12 @@
                               <pic:pic xmlns:pic="http://schemas.openxmlformats.org/drawingml/2006/picture">
                                 <pic:nvPicPr>
                                   <pic:cNvPr id="7" name="Picture 7" title="Software University @ Twitter">
-                                    <a:hlinkClick r:id="rId11"/>
+                                    <a:hlinkClick r:id="rId31"/>
                                   </pic:cNvPr>
                                   <pic:cNvPicPr/>
                                 </pic:nvPicPr>
                                 <pic:blipFill>
-                                  <a:blip r:embed="rId12"/>
+                                  <a:blip r:embed="rId32"/>
                                   <a:stretch>
                                     <a:fillRect/>
                                   </a:stretch>
@@ -3959,7 +5269,7 @@
                           <wp:extent cx="180000" cy="180000"/>
                           <wp:effectExtent l="0" t="0" r="0" b="0"/>
                           <wp:docPr id="17" name="Picture 17" title="Software University @ YouTube">
-                            <a:hlinkClick xmlns:a="http://schemas.openxmlformats.org/drawingml/2006/main" r:id="rId13"/>
+                            <a:hlinkClick xmlns:a="http://schemas.openxmlformats.org/drawingml/2006/main" r:id="rId33"/>
                           </wp:docPr>
                           <wp:cNvGraphicFramePr>
                             <a:graphicFrameLocks xmlns:a="http://schemas.openxmlformats.org/drawingml/2006/main" noChangeAspect="1"/>
@@ -3969,12 +5279,12 @@
                               <pic:pic xmlns:pic="http://schemas.openxmlformats.org/drawingml/2006/picture">
                                 <pic:nvPicPr>
                                   <pic:cNvPr id="17" name="Picture 17" title="Software University @ YouTube">
-                                    <a:hlinkClick r:id="rId13"/>
+                                    <a:hlinkClick r:id="rId33"/>
                                   </pic:cNvPr>
                                   <pic:cNvPicPr/>
                                 </pic:nvPicPr>
                                 <pic:blipFill>
-                                  <a:blip r:embed="rId14"/>
+                                  <a:blip r:embed="rId34"/>
                                   <a:stretch>
                                     <a:fillRect/>
                                   </a:stretch>
@@ -4012,7 +5322,7 @@
                           <wp:extent cx="180000" cy="180000"/>
                           <wp:effectExtent l="0" t="0" r="0" b="0"/>
                           <wp:docPr id="21" name="Picture 21">
-                            <a:hlinkClick xmlns:a="http://schemas.openxmlformats.org/drawingml/2006/main" r:id="rId15"/>
+                            <a:hlinkClick xmlns:a="http://schemas.openxmlformats.org/drawingml/2006/main" r:id="rId35"/>
                           </wp:docPr>
                           <wp:cNvGraphicFramePr>
                             <a:graphicFrameLocks xmlns:a="http://schemas.openxmlformats.org/drawingml/2006/main" noChangeAspect="1"/>
@@ -4022,14 +5332,14 @@
                               <pic:pic xmlns:pic="http://schemas.openxmlformats.org/drawingml/2006/picture">
                                 <pic:nvPicPr>
                                   <pic:cNvPr id="21" name="Picture 21">
-                                    <a:hlinkClick r:id="rId15"/>
+                                    <a:hlinkClick r:id="rId35"/>
                                   </pic:cNvPr>
                                   <pic:cNvPicPr>
                                     <a:picLocks noChangeAspect="1" noChangeArrowheads="1"/>
                                   </pic:cNvPicPr>
                                 </pic:nvPicPr>
                                 <pic:blipFill rotWithShape="1">
-                                  <a:blip r:embed="rId16">
+                                  <a:blip r:embed="rId36">
                                     <a:extLst>
                                       <a:ext uri="{28A0092B-C50C-407E-A947-70E740481C1C}">
                                         <a14:useLocalDpi xmlns:a14="http://schemas.microsoft.com/office/drawing/2010/main" val="0"/>
@@ -4081,7 +5391,7 @@
                           <wp:extent cx="180000" cy="180000"/>
                           <wp:effectExtent l="0" t="0" r="0" b="0"/>
                           <wp:docPr id="22" name="Picture 22">
-                            <a:hlinkClick xmlns:a="http://schemas.openxmlformats.org/drawingml/2006/main" r:id="rId17"/>
+                            <a:hlinkClick xmlns:a="http://schemas.openxmlformats.org/drawingml/2006/main" r:id="rId37"/>
                           </wp:docPr>
                           <wp:cNvGraphicFramePr>
                             <a:graphicFrameLocks xmlns:a="http://schemas.openxmlformats.org/drawingml/2006/main" noChangeAspect="1"/>
@@ -4091,14 +5401,14 @@
                               <pic:pic xmlns:pic="http://schemas.openxmlformats.org/drawingml/2006/picture">
                                 <pic:nvPicPr>
                                   <pic:cNvPr id="22" name="Picture 22">
-                                    <a:hlinkClick r:id="rId17"/>
+                                    <a:hlinkClick r:id="rId37"/>
                                   </pic:cNvPr>
                                   <pic:cNvPicPr>
                                     <a:picLocks noChangeAspect="1" noChangeArrowheads="1"/>
                                   </pic:cNvPicPr>
                                 </pic:nvPicPr>
                                 <pic:blipFill>
-                                  <a:blip r:embed="rId18">
+                                  <a:blip r:embed="rId38">
                                     <a:extLst>
                                       <a:ext uri="{28A0092B-C50C-407E-A947-70E740481C1C}">
                                         <a14:useLocalDpi xmlns:a14="http://schemas.microsoft.com/office/drawing/2010/main" val="0"/>
@@ -4147,7 +5457,7 @@
                           <wp:extent cx="180000" cy="180000"/>
                           <wp:effectExtent l="0" t="0" r="0" b="0"/>
                           <wp:docPr id="23" name="Picture 23" title="Software University: Email Us">
-                            <a:hlinkClick xmlns:a="http://schemas.openxmlformats.org/drawingml/2006/main" r:id="rId19"/>
+                            <a:hlinkClick xmlns:a="http://schemas.openxmlformats.org/drawingml/2006/main" r:id="rId39"/>
                           </wp:docPr>
                           <wp:cNvGraphicFramePr>
                             <a:graphicFrameLocks xmlns:a="http://schemas.openxmlformats.org/drawingml/2006/main" noChangeAspect="1"/>
@@ -4157,12 +5467,12 @@
                               <pic:pic xmlns:pic="http://schemas.openxmlformats.org/drawingml/2006/picture">
                                 <pic:nvPicPr>
                                   <pic:cNvPr id="23" name="Picture 23" title="Software University: Email Us">
-                                    <a:hlinkClick r:id="rId19"/>
+                                    <a:hlinkClick r:id="rId39"/>
                                   </pic:cNvPr>
                                   <pic:cNvPicPr/>
                                 </pic:nvPicPr>
                                 <pic:blipFill>
-                                  <a:blip r:embed="rId20"/>
+                                  <a:blip r:embed="rId40"/>
                                   <a:stretch>
                                     <a:fillRect/>
                                   </a:stretch>
@@ -4224,7 +5534,7 @@
                   </pic:cNvPicPr>
                 </pic:nvPicPr>
                 <pic:blipFill>
-                  <a:blip r:embed="rId22">
+                  <a:blip r:embed="rId41">
                     <a:extLst>
                       <a:ext uri="{28A0092B-C50C-407E-A947-70E740481C1C}">
                         <a14:useLocalDpi xmlns:a14="http://schemas.microsoft.com/office/drawing/2010/main" val="0"/>
@@ -4648,7 +5958,7 @@
 <w:hdr xmlns:wpc="http://schemas.microsoft.com/office/word/2010/wordprocessingCanvas" xmlns:cx="http://schemas.microsoft.com/office/drawing/2014/chartex" xmlns:cx1="http://schemas.microsoft.com/office/drawing/2015/9/8/chartex" xmlns:cx2="http://schemas.microsoft.com/office/drawing/2015/10/21/chartex" xmlns:cx3="http://schemas.microsoft.com/office/drawing/2016/5/9/chartex" xmlns:cx4="http://schemas.microsoft.com/office/drawing/2016/5/10/chartex" xmlns:cx5="http://schemas.microsoft.com/office/drawing/2016/5/11/chartex" xmlns:cx6="http://schemas.microsoft.com/office/drawing/2016/5/12/chartex" xmlns:cx7="http://schemas.microsoft.com/office/drawing/2016/5/13/chartex" xmlns:cx8="http://schemas.microsoft.com/office/drawing/2016/5/14/chartex" xmlns:mc="http://schemas.openxmlformats.org/markup-compatibility/2006" xmlns:aink="http://schemas.microsoft.com/office/drawing/2016/ink" xmlns:am3d="http://schemas.microsoft.com/office/drawing/2017/model3d" xmlns:o="urn:schemas-microsoft-com:office:office" xmlns:oel="http://schemas.microsoft.com/office/2019/extlst" xmlns:r="http://schemas.openxmlformats.org/officeDocument/2006/relationships" xmlns:m="http://schemas.openxmlformats.org/officeDocument/2006/math" xmlns:v="urn:schemas-microsoft-com:vml" xmlns:wp14="http://schemas.microsoft.com/office/word/2010/wordprocessingDrawing" xmlns:wp="http://schemas.openxmlformats.org/drawingml/2006/wordprocessingDrawing" xmlns:w10="urn:schemas-microsoft-com:office:word" xmlns:w="http://schemas.openxmlformats.org/wordprocessingml/2006/main" xmlns:w14="http://schemas.microsoft.com/office/word/2010/wordml" xmlns:w15="http://schemas.microsoft.com/office/word/2012/wordml" xmlns:w16cex="http://schemas.microsoft.com/office/word/2018/wordml/cex" xmlns:w16cid="http://schemas.microsoft.com/office/word/2016/wordml/cid" xmlns:w16="http://schemas.microsoft.com/office/word/2018/wordml" xmlns:w16sdtdh="http://schemas.microsoft.com/office/word/2020/wordml/sdtdatahash" xmlns:w16se="http://schemas.microsoft.com/office/word/2015/wordml/symex" xmlns:wpg="http://schemas.microsoft.com/office/word/2010/wordprocessingGroup" xmlns:wpi="http://schemas.microsoft.com/office/word/2010/wordprocessingInk" xmlns:wne="http://schemas.microsoft.com/office/word/2006/wordml" xmlns:wps="http://schemas.microsoft.com/office/word/2010/wordprocessingShape" mc:Ignorable="w14 w15 w16se w16cid w16 w16cex w16sdtdh wp14">
   <w:p>
     <w:pPr>
-      <w:pStyle w:val="a3"/>
+      <w:pStyle w:val="Header"/>
       <w:ind w:hanging="1134"/>
     </w:pPr>
   </w:p>
@@ -5321,7 +6631,7 @@
     <w:lvl w:ilvl="0" w:tplc="AC0E301C">
       <w:start w:val="1"/>
       <w:numFmt w:val="decimal"/>
-      <w:pStyle w:val="2"/>
+      <w:pStyle w:val="Heading2"/>
       <w:lvlText w:val="%1."/>
       <w:lvlJc w:val="left"/>
       <w:pPr>
@@ -9913,7 +11223,7 @@
     <w:lsdException w:name="Unresolved Mention" w:semiHidden="1" w:unhideWhenUsed="1"/>
     <w:lsdException w:name="Smart Link" w:semiHidden="1" w:unhideWhenUsed="1"/>
   </w:latentStyles>
-  <w:style w:type="paragraph" w:default="1" w:styleId="a">
+  <w:style w:type="paragraph" w:default="1" w:styleId="Normal">
     <w:name w:val="Normal"/>
     <w:qFormat/>
     <w:rsid w:val="00007C69"/>
@@ -9921,11 +11231,11 @@
       <w:spacing w:before="80" w:after="120"/>
     </w:pPr>
   </w:style>
-  <w:style w:type="paragraph" w:styleId="1">
+  <w:style w:type="paragraph" w:styleId="Heading1">
     <w:name w:val="heading 1"/>
-    <w:basedOn w:val="a"/>
-    <w:next w:val="a"/>
-    <w:link w:val="10"/>
+    <w:basedOn w:val="Normal"/>
+    <w:next w:val="Normal"/>
+    <w:link w:val="Heading1Char"/>
     <w:uiPriority w:val="9"/>
     <w:qFormat/>
     <w:rsid w:val="009254B7"/>
@@ -9943,11 +11253,11 @@
       <w:szCs w:val="32"/>
     </w:rPr>
   </w:style>
-  <w:style w:type="paragraph" w:styleId="2">
+  <w:style w:type="paragraph" w:styleId="Heading2">
     <w:name w:val="heading 2"/>
-    <w:basedOn w:val="a"/>
-    <w:next w:val="a"/>
-    <w:link w:val="20"/>
+    <w:basedOn w:val="Normal"/>
+    <w:next w:val="Normal"/>
+    <w:link w:val="Heading2Char"/>
     <w:uiPriority w:val="9"/>
     <w:qFormat/>
     <w:rsid w:val="001F5633"/>
@@ -9970,11 +11280,11 @@
       <w:szCs w:val="36"/>
     </w:rPr>
   </w:style>
-  <w:style w:type="paragraph" w:styleId="3">
+  <w:style w:type="paragraph" w:styleId="Heading3">
     <w:name w:val="heading 3"/>
-    <w:basedOn w:val="a"/>
-    <w:next w:val="a"/>
-    <w:link w:val="30"/>
+    <w:basedOn w:val="Normal"/>
+    <w:next w:val="Normal"/>
+    <w:link w:val="Heading3Char"/>
     <w:uiPriority w:val="9"/>
     <w:unhideWhenUsed/>
     <w:qFormat/>
@@ -9993,11 +11303,11 @@
       <w:szCs w:val="32"/>
     </w:rPr>
   </w:style>
-  <w:style w:type="paragraph" w:styleId="4">
+  <w:style w:type="paragraph" w:styleId="Heading4">
     <w:name w:val="heading 4"/>
-    <w:basedOn w:val="a"/>
-    <w:next w:val="a"/>
-    <w:link w:val="40"/>
+    <w:basedOn w:val="Normal"/>
+    <w:next w:val="Normal"/>
+    <w:link w:val="Heading4Char"/>
     <w:uiPriority w:val="9"/>
     <w:unhideWhenUsed/>
     <w:qFormat/>
@@ -10016,11 +11326,11 @@
       <w:sz w:val="28"/>
     </w:rPr>
   </w:style>
-  <w:style w:type="paragraph" w:styleId="5">
+  <w:style w:type="paragraph" w:styleId="Heading5">
     <w:name w:val="heading 5"/>
-    <w:basedOn w:val="a"/>
-    <w:next w:val="a"/>
-    <w:link w:val="50"/>
+    <w:basedOn w:val="Normal"/>
+    <w:next w:val="Normal"/>
+    <w:link w:val="Heading5Char"/>
     <w:uiPriority w:val="9"/>
     <w:semiHidden/>
     <w:unhideWhenUsed/>
@@ -10038,13 +11348,13 @@
       <w:color w:val="B2500E"/>
     </w:rPr>
   </w:style>
-  <w:style w:type="character" w:default="1" w:styleId="a0">
+  <w:style w:type="character" w:default="1" w:styleId="DefaultParagraphFont">
     <w:name w:val="Default Paragraph Font"/>
     <w:uiPriority w:val="1"/>
     <w:semiHidden/>
     <w:unhideWhenUsed/>
   </w:style>
-  <w:style w:type="table" w:default="1" w:styleId="a1">
+  <w:style w:type="table" w:default="1" w:styleId="TableNormal">
     <w:name w:val="Normal Table"/>
     <w:uiPriority w:val="99"/>
     <w:semiHidden/>
@@ -10059,16 +11369,16 @@
       </w:tblCellMar>
     </w:tblPr>
   </w:style>
-  <w:style w:type="numbering" w:default="1" w:styleId="a2">
+  <w:style w:type="numbering" w:default="1" w:styleId="NoList">
     <w:name w:val="No List"/>
     <w:uiPriority w:val="99"/>
     <w:semiHidden/>
     <w:unhideWhenUsed/>
   </w:style>
-  <w:style w:type="paragraph" w:styleId="a3">
+  <w:style w:type="paragraph" w:styleId="Header">
     <w:name w:val="header"/>
-    <w:basedOn w:val="a"/>
-    <w:link w:val="a4"/>
+    <w:basedOn w:val="Normal"/>
+    <w:link w:val="HeaderChar"/>
     <w:uiPriority w:val="99"/>
     <w:unhideWhenUsed/>
     <w:rsid w:val="008068A2"/>
@@ -10080,17 +11390,17 @@
       <w:spacing w:after="0" w:line="240" w:lineRule="auto"/>
     </w:pPr>
   </w:style>
-  <w:style w:type="character" w:customStyle="1" w:styleId="a4">
-    <w:name w:val="Горен колонтитул Знак"/>
-    <w:basedOn w:val="a0"/>
-    <w:link w:val="a3"/>
+  <w:style w:type="character" w:customStyle="1" w:styleId="HeaderChar">
+    <w:name w:val="Header Char"/>
+    <w:basedOn w:val="DefaultParagraphFont"/>
+    <w:link w:val="Header"/>
     <w:uiPriority w:val="99"/>
     <w:rsid w:val="008068A2"/>
   </w:style>
-  <w:style w:type="paragraph" w:styleId="a5">
+  <w:style w:type="paragraph" w:styleId="Footer">
     <w:name w:val="footer"/>
-    <w:basedOn w:val="a"/>
-    <w:link w:val="a6"/>
+    <w:basedOn w:val="Normal"/>
+    <w:link w:val="FooterChar"/>
     <w:uiPriority w:val="99"/>
     <w:unhideWhenUsed/>
     <w:rsid w:val="008068A2"/>
@@ -10102,17 +11412,17 @@
       <w:spacing w:after="0" w:line="240" w:lineRule="auto"/>
     </w:pPr>
   </w:style>
-  <w:style w:type="character" w:customStyle="1" w:styleId="a6">
-    <w:name w:val="Долен колонтитул Знак"/>
-    <w:basedOn w:val="a0"/>
-    <w:link w:val="a5"/>
+  <w:style w:type="character" w:customStyle="1" w:styleId="FooterChar">
+    <w:name w:val="Footer Char"/>
+    <w:basedOn w:val="DefaultParagraphFont"/>
+    <w:link w:val="Footer"/>
     <w:uiPriority w:val="99"/>
     <w:rsid w:val="008068A2"/>
   </w:style>
-  <w:style w:type="paragraph" w:styleId="a7">
+  <w:style w:type="paragraph" w:styleId="BalloonText">
     <w:name w:val="Balloon Text"/>
-    <w:basedOn w:val="a"/>
-    <w:link w:val="a8"/>
+    <w:basedOn w:val="Normal"/>
+    <w:link w:val="BalloonTextChar"/>
     <w:uiPriority w:val="99"/>
     <w:semiHidden/>
     <w:unhideWhenUsed/>
@@ -10126,10 +11436,10 @@
       <w:szCs w:val="16"/>
     </w:rPr>
   </w:style>
-  <w:style w:type="character" w:customStyle="1" w:styleId="a8">
-    <w:name w:val="Изнесен текст Знак"/>
-    <w:basedOn w:val="a0"/>
-    <w:link w:val="a7"/>
+  <w:style w:type="character" w:customStyle="1" w:styleId="BalloonTextChar">
+    <w:name w:val="Balloon Text Char"/>
+    <w:basedOn w:val="DefaultParagraphFont"/>
+    <w:link w:val="BalloonText"/>
     <w:uiPriority w:val="99"/>
     <w:semiHidden/>
     <w:rsid w:val="00564D7B"/>
@@ -10139,9 +11449,9 @@
       <w:szCs w:val="16"/>
     </w:rPr>
   </w:style>
-  <w:style w:type="character" w:styleId="a9">
+  <w:style w:type="character" w:styleId="Hyperlink">
     <w:name w:val="Hyperlink"/>
-    <w:basedOn w:val="a0"/>
+    <w:basedOn w:val="DefaultParagraphFont"/>
     <w:uiPriority w:val="99"/>
     <w:unhideWhenUsed/>
     <w:rsid w:val="0079324A"/>
@@ -10150,10 +11460,10 @@
       <w:u w:val="single"/>
     </w:rPr>
   </w:style>
-  <w:style w:type="character" w:customStyle="1" w:styleId="10">
-    <w:name w:val="Заглавие 1 Знак"/>
-    <w:basedOn w:val="a0"/>
-    <w:link w:val="1"/>
+  <w:style w:type="character" w:customStyle="1" w:styleId="Heading1Char">
+    <w:name w:val="Heading 1 Char"/>
+    <w:basedOn w:val="DefaultParagraphFont"/>
+    <w:link w:val="Heading1"/>
     <w:uiPriority w:val="9"/>
     <w:rsid w:val="009254B7"/>
     <w:rPr>
@@ -10164,10 +11474,10 @@
       <w:szCs w:val="32"/>
     </w:rPr>
   </w:style>
-  <w:style w:type="character" w:customStyle="1" w:styleId="20">
-    <w:name w:val="Заглавие 2 Знак"/>
-    <w:basedOn w:val="a0"/>
-    <w:link w:val="2"/>
+  <w:style w:type="character" w:customStyle="1" w:styleId="Heading2Char">
+    <w:name w:val="Heading 2 Char"/>
+    <w:basedOn w:val="DefaultParagraphFont"/>
+    <w:link w:val="Heading2"/>
     <w:uiPriority w:val="9"/>
     <w:rsid w:val="001F5633"/>
     <w:rPr>
@@ -10179,9 +11489,9 @@
       <w:szCs w:val="36"/>
     </w:rPr>
   </w:style>
-  <w:style w:type="paragraph" w:styleId="aa">
+  <w:style w:type="paragraph" w:styleId="NormalWeb">
     <w:name w:val="Normal (Web)"/>
-    <w:basedOn w:val="a"/>
+    <w:basedOn w:val="Normal"/>
     <w:uiPriority w:val="99"/>
     <w:semiHidden/>
     <w:unhideWhenUsed/>
@@ -10195,9 +11505,9 @@
       <w:szCs w:val="24"/>
     </w:rPr>
   </w:style>
-  <w:style w:type="character" w:styleId="ab">
+  <w:style w:type="character" w:styleId="Strong">
     <w:name w:val="Strong"/>
-    <w:basedOn w:val="a0"/>
+    <w:basedOn w:val="DefaultParagraphFont"/>
     <w:qFormat/>
     <w:rsid w:val="00524789"/>
     <w:rPr>
@@ -10205,10 +11515,10 @@
       <w:bCs/>
     </w:rPr>
   </w:style>
-  <w:style w:type="character" w:customStyle="1" w:styleId="30">
-    <w:name w:val="Заглавие 3 Знак"/>
-    <w:basedOn w:val="a0"/>
-    <w:link w:val="3"/>
+  <w:style w:type="character" w:customStyle="1" w:styleId="Heading3Char">
+    <w:name w:val="Heading 3 Char"/>
+    <w:basedOn w:val="DefaultParagraphFont"/>
+    <w:link w:val="Heading3"/>
     <w:uiPriority w:val="9"/>
     <w:rsid w:val="008C5930"/>
     <w:rPr>
@@ -10219,10 +11529,10 @@
       <w:szCs w:val="32"/>
     </w:rPr>
   </w:style>
-  <w:style w:type="character" w:customStyle="1" w:styleId="40">
-    <w:name w:val="Заглавие 4 Знак"/>
-    <w:basedOn w:val="a0"/>
-    <w:link w:val="4"/>
+  <w:style w:type="character" w:customStyle="1" w:styleId="Heading4Char">
+    <w:name w:val="Heading 4 Char"/>
+    <w:basedOn w:val="DefaultParagraphFont"/>
+    <w:link w:val="Heading4"/>
     <w:uiPriority w:val="9"/>
     <w:rsid w:val="008C5930"/>
     <w:rPr>
@@ -10233,10 +11543,10 @@
       <w:sz w:val="28"/>
     </w:rPr>
   </w:style>
-  <w:style w:type="paragraph" w:styleId="ac">
+  <w:style w:type="paragraph" w:styleId="ListParagraph">
     <w:name w:val="List Paragraph"/>
-    <w:basedOn w:val="a"/>
-    <w:link w:val="ad"/>
+    <w:basedOn w:val="Normal"/>
+    <w:link w:val="ListParagraphChar"/>
     <w:uiPriority w:val="34"/>
     <w:qFormat/>
     <w:rsid w:val="008617B5"/>
@@ -10245,9 +11555,9 @@
       <w:contextualSpacing/>
     </w:pPr>
   </w:style>
-  <w:style w:type="character" w:styleId="ae">
+  <w:style w:type="character" w:styleId="FollowedHyperlink">
     <w:name w:val="FollowedHyperlink"/>
-    <w:basedOn w:val="a0"/>
+    <w:basedOn w:val="DefaultParagraphFont"/>
     <w:uiPriority w:val="99"/>
     <w:semiHidden/>
     <w:unhideWhenUsed/>
@@ -10257,10 +11567,10 @@
       <w:u w:val="single"/>
     </w:rPr>
   </w:style>
-  <w:style w:type="character" w:customStyle="1" w:styleId="50">
-    <w:name w:val="Заглавие 5 Знак"/>
-    <w:basedOn w:val="a0"/>
-    <w:link w:val="5"/>
+  <w:style w:type="character" w:customStyle="1" w:styleId="Heading5Char">
+    <w:name w:val="Heading 5 Char"/>
+    <w:basedOn w:val="DefaultParagraphFont"/>
+    <w:link w:val="Heading5"/>
     <w:uiPriority w:val="9"/>
     <w:semiHidden/>
     <w:rsid w:val="008C5930"/>
@@ -10272,7 +11582,7 @@
   </w:style>
   <w:style w:type="paragraph" w:customStyle="1" w:styleId="Code">
     <w:name w:val="Code"/>
-    <w:basedOn w:val="a"/>
+    <w:basedOn w:val="Normal"/>
     <w:link w:val="CodeChar"/>
     <w:qFormat/>
     <w:rsid w:val="008063E1"/>
@@ -10284,7 +11594,7 @@
   </w:style>
   <w:style w:type="character" w:customStyle="1" w:styleId="CodeChar">
     <w:name w:val="Code Char"/>
-    <w:basedOn w:val="a0"/>
+    <w:basedOn w:val="DefaultParagraphFont"/>
     <w:link w:val="Code"/>
     <w:qFormat/>
     <w:rsid w:val="008063E1"/>
@@ -10294,9 +11604,9 @@
       <w:noProof/>
     </w:rPr>
   </w:style>
-  <w:style w:type="table" w:styleId="af">
+  <w:style w:type="table" w:styleId="TableGrid">
     <w:name w:val="Table Grid"/>
-    <w:basedOn w:val="a1"/>
+    <w:basedOn w:val="TableNormal"/>
     <w:uiPriority w:val="59"/>
     <w:rsid w:val="00763912"/>
     <w:pPr>
@@ -10315,12 +11625,12 @@
   </w:style>
   <w:style w:type="character" w:customStyle="1" w:styleId="tgc">
     <w:name w:val="_tgc"/>
-    <w:basedOn w:val="a0"/>
+    <w:basedOn w:val="DefaultParagraphFont"/>
     <w:rsid w:val="00D8395C"/>
   </w:style>
   <w:style w:type="paragraph" w:customStyle="1" w:styleId="Index">
     <w:name w:val="Index"/>
-    <w:basedOn w:val="a"/>
+    <w:basedOn w:val="Normal"/>
     <w:qFormat/>
     <w:rsid w:val="005054C7"/>
     <w:pPr>
@@ -10331,17 +11641,17 @@
       <w:rFonts w:cs="FreeSans"/>
     </w:rPr>
   </w:style>
-  <w:style w:type="character" w:customStyle="1" w:styleId="ad">
-    <w:name w:val="Списък на абзаци Знак"/>
-    <w:basedOn w:val="a0"/>
-    <w:link w:val="ac"/>
+  <w:style w:type="character" w:customStyle="1" w:styleId="ListParagraphChar">
+    <w:name w:val="List Paragraph Char"/>
+    <w:basedOn w:val="DefaultParagraphFont"/>
+    <w:link w:val="ListParagraph"/>
     <w:uiPriority w:val="34"/>
     <w:qFormat/>
     <w:rsid w:val="005054C7"/>
   </w:style>
   <w:style w:type="character" w:customStyle="1" w:styleId="InternetLink">
     <w:name w:val="Internet Link"/>
-    <w:basedOn w:val="a0"/>
+    <w:basedOn w:val="DefaultParagraphFont"/>
     <w:uiPriority w:val="99"/>
     <w:unhideWhenUsed/>
     <w:rsid w:val="005054C7"/>
@@ -10350,9 +11660,9 @@
       <w:u w:val="single"/>
     </w:rPr>
   </w:style>
-  <w:style w:type="character" w:styleId="af0">
+  <w:style w:type="character" w:styleId="UnresolvedMention">
     <w:name w:val="Unresolved Mention"/>
-    <w:basedOn w:val="a0"/>
+    <w:basedOn w:val="DefaultParagraphFont"/>
     <w:uiPriority w:val="99"/>
     <w:semiHidden/>
     <w:unhideWhenUsed/>

</xml_diff>